<commit_message>
enphasis on game curriculum
</commit_message>
<xml_diff>
--- a/manual_en_rust.docx
+++ b/manual_en_rust.docx
@@ -818,6 +818,7 @@
                                 <w:pPr>
                                   <w:rPr>
                                     <w:b/>
+                                    <w:color w:val="00B050"/>
                                     <w:sz w:val="32"/>
                                   </w:rPr>
                                 </w:pPr>
@@ -825,6 +826,16 @@
                                   <w:rPr>
                                     <w:rFonts w:ascii="Arial" w:hAnsi="Arial" w:cs="Arial"/>
                                     <w:b/>
+                                    <w:color w:val="00B050"/>
+                                    <w:sz w:val="32"/>
+                                  </w:rPr>
+                                  <w:t xml:space="preserve">GAME </w:t>
+                                </w:r>
+                                <w:r>
+                                  <w:rPr>
+                                    <w:rFonts w:ascii="Arial" w:hAnsi="Arial" w:cs="Arial"/>
+                                    <w:b/>
+                                    <w:color w:val="00B050"/>
                                     <w:sz w:val="32"/>
                                   </w:rPr>
                                   <w:t>P</w:t>
@@ -833,6 +844,7 @@
                                   <w:rPr>
                                     <w:rFonts w:ascii="Arial" w:hAnsi="Arial" w:cs="Arial"/>
                                     <w:b/>
+                                    <w:color w:val="00B050"/>
                                     <w:sz w:val="32"/>
                                   </w:rPr>
                                   <w:t>ROJECTS</w:t>
@@ -924,6 +936,7 @@
                           <w:pPr>
                             <w:rPr>
                               <w:b/>
+                              <w:color w:val="00B050"/>
                               <w:sz w:val="32"/>
                             </w:rPr>
                           </w:pPr>
@@ -931,6 +944,16 @@
                             <w:rPr>
                               <w:rFonts w:ascii="Arial" w:hAnsi="Arial" w:cs="Arial"/>
                               <w:b/>
+                              <w:color w:val="00B050"/>
+                              <w:sz w:val="32"/>
+                            </w:rPr>
+                            <w:t xml:space="preserve">GAME </w:t>
+                          </w:r>
+                          <w:r>
+                            <w:rPr>
+                              <w:rFonts w:ascii="Arial" w:hAnsi="Arial" w:cs="Arial"/>
+                              <w:b/>
+                              <w:color w:val="00B050"/>
                               <w:sz w:val="32"/>
                             </w:rPr>
                             <w:t>P</w:t>
@@ -939,6 +962,7 @@
                             <w:rPr>
                               <w:rFonts w:ascii="Arial" w:hAnsi="Arial" w:cs="Arial"/>
                               <w:b/>
+                              <w:color w:val="00B050"/>
                               <w:sz w:val="32"/>
                             </w:rPr>
                             <w:t>ROJECTS</w:t>
@@ -1961,12 +1985,36 @@
                                 <w:r>
                                   <w:rPr>
                                     <w:rFonts w:ascii="Arial" w:hAnsi="Arial" w:cs="Arial"/>
+                                    <w:b/>
+                                    <w:bCs/>
+                                    <w:i/>
+                                    <w:color w:val="00B050"/>
+                                    <w:sz w:val="21"/>
+                                    <w:szCs w:val="21"/>
+                                    <w:lang w:val="en-US"/>
+                                  </w:rPr>
+                                  <w:t>Game</w:t>
+                                </w:r>
+                                <w:r>
+                                  <w:rPr>
+                                    <w:rFonts w:ascii="Arial" w:hAnsi="Arial" w:cs="Arial"/>
+                                    <w:i/>
+                                    <w:color w:val="00B050"/>
+                                    <w:sz w:val="21"/>
+                                    <w:szCs w:val="21"/>
+                                    <w:lang w:val="en-US"/>
+                                  </w:rPr>
+                                  <w:t xml:space="preserve"> </w:t>
+                                </w:r>
+                                <w:r>
+                                  <w:rPr>
+                                    <w:rFonts w:ascii="Arial" w:hAnsi="Arial" w:cs="Arial"/>
                                     <w:i/>
                                     <w:sz w:val="21"/>
                                     <w:szCs w:val="21"/>
                                     <w:lang w:val="en-US"/>
                                   </w:rPr>
-                                  <w:t>Game Developer</w:t>
+                                  <w:t>Developer</w:t>
                                 </w:r>
                               </w:p>
                             </w:txbxContent>
@@ -2183,12 +2231,36 @@
                           <w:r>
                             <w:rPr>
                               <w:rFonts w:ascii="Arial" w:hAnsi="Arial" w:cs="Arial"/>
+                              <w:b/>
+                              <w:bCs/>
+                              <w:i/>
+                              <w:color w:val="00B050"/>
+                              <w:sz w:val="21"/>
+                              <w:szCs w:val="21"/>
+                              <w:lang w:val="en-US"/>
+                            </w:rPr>
+                            <w:t>Game</w:t>
+                          </w:r>
+                          <w:r>
+                            <w:rPr>
+                              <w:rFonts w:ascii="Arial" w:hAnsi="Arial" w:cs="Arial"/>
+                              <w:i/>
+                              <w:color w:val="00B050"/>
+                              <w:sz w:val="21"/>
+                              <w:szCs w:val="21"/>
+                              <w:lang w:val="en-US"/>
+                            </w:rPr>
+                            <w:t xml:space="preserve"> </w:t>
+                          </w:r>
+                          <w:r>
+                            <w:rPr>
+                              <w:rFonts w:ascii="Arial" w:hAnsi="Arial" w:cs="Arial"/>
                               <w:i/>
                               <w:sz w:val="21"/>
                               <w:szCs w:val="21"/>
                               <w:lang w:val="en-US"/>
                             </w:rPr>
-                            <w:t>Game Developer</w:t>
+                            <w:t>Developer</w:t>
                           </w:r>
                         </w:p>
                       </w:txbxContent>
@@ -3207,15 +3279,7 @@
                                   <w:sz w:val="16"/>
                                   <w:lang w:val="en-US"/>
                                 </w:rPr>
-                                <w:t xml:space="preserve">, </w:t>
-                              </w:r>
-                              <w:r>
-                                <w:rPr>
-                                  <w:color w:val="2E74B5" w:themeColor="accent1" w:themeShade="BF"/>
-                                  <w:sz w:val="16"/>
-                                  <w:lang w:val="en-US"/>
-                                </w:rPr>
-                                <w:t>Multiplayer</w:t>
+                                <w:t>, Multiplayer</w:t>
                               </w:r>
                             </w:p>
                           </w:txbxContent>
@@ -3290,15 +3354,7 @@
                             <w:sz w:val="16"/>
                             <w:lang w:val="en-US"/>
                           </w:rPr>
-                          <w:t xml:space="preserve">, </w:t>
-                        </w:r>
-                        <w:r>
-                          <w:rPr>
-                            <w:color w:val="2E74B5" w:themeColor="accent1" w:themeShade="BF"/>
-                            <w:sz w:val="16"/>
-                            <w:lang w:val="en-US"/>
-                          </w:rPr>
-                          <w:t>Multiplayer</w:t>
+                          <w:t>, Multiplayer</w:t>
                         </w:r>
                       </w:p>
                     </w:txbxContent>
@@ -3555,12 +3611,36 @@
                                 <w:r>
                                   <w:rPr>
                                     <w:rFonts w:ascii="Arial" w:hAnsi="Arial" w:cs="Arial"/>
+                                    <w:b/>
+                                    <w:bCs/>
+                                    <w:i/>
+                                    <w:color w:val="00B050"/>
+                                    <w:sz w:val="21"/>
+                                    <w:szCs w:val="21"/>
+                                    <w:lang w:val="en-US"/>
+                                  </w:rPr>
+                                  <w:t>Game</w:t>
+                                </w:r>
+                                <w:r>
+                                  <w:rPr>
+                                    <w:rFonts w:ascii="Arial" w:hAnsi="Arial" w:cs="Arial"/>
+                                    <w:i/>
+                                    <w:color w:val="00B050"/>
+                                    <w:sz w:val="21"/>
+                                    <w:szCs w:val="21"/>
+                                    <w:lang w:val="en-US"/>
+                                  </w:rPr>
+                                  <w:t xml:space="preserve"> </w:t>
+                                </w:r>
+                                <w:r>
+                                  <w:rPr>
+                                    <w:rFonts w:ascii="Arial" w:hAnsi="Arial" w:cs="Arial"/>
                                     <w:i/>
                                     <w:sz w:val="21"/>
                                     <w:szCs w:val="21"/>
                                     <w:lang w:val="en-US"/>
                                   </w:rPr>
-                                  <w:t>Game Developer</w:t>
+                                  <w:t>Developer</w:t>
                                 </w:r>
                               </w:p>
                             </w:txbxContent>
@@ -3766,12 +3846,36 @@
                           <w:r>
                             <w:rPr>
                               <w:rFonts w:ascii="Arial" w:hAnsi="Arial" w:cs="Arial"/>
+                              <w:b/>
+                              <w:bCs/>
+                              <w:i/>
+                              <w:color w:val="00B050"/>
+                              <w:sz w:val="21"/>
+                              <w:szCs w:val="21"/>
+                              <w:lang w:val="en-US"/>
+                            </w:rPr>
+                            <w:t>Game</w:t>
+                          </w:r>
+                          <w:r>
+                            <w:rPr>
+                              <w:rFonts w:ascii="Arial" w:hAnsi="Arial" w:cs="Arial"/>
+                              <w:i/>
+                              <w:color w:val="00B050"/>
+                              <w:sz w:val="21"/>
+                              <w:szCs w:val="21"/>
+                              <w:lang w:val="en-US"/>
+                            </w:rPr>
+                            <w:t xml:space="preserve"> </w:t>
+                          </w:r>
+                          <w:r>
+                            <w:rPr>
+                              <w:rFonts w:ascii="Arial" w:hAnsi="Arial" w:cs="Arial"/>
                               <w:i/>
                               <w:sz w:val="21"/>
                               <w:szCs w:val="21"/>
                               <w:lang w:val="en-US"/>
                             </w:rPr>
-                            <w:t>Game Developer</w:t>
+                            <w:t>Developer</w:t>
                           </w:r>
                         </w:p>
                       </w:txbxContent>
@@ -4705,7 +4809,10 @@
                                 <w:r>
                                   <w:rPr>
                                     <w:rFonts w:ascii="Arial" w:hAnsi="Arial" w:cs="Arial"/>
+                                    <w:b/>
+                                    <w:bCs/>
                                     <w:i/>
+                                    <w:color w:val="00B050"/>
                                     <w:sz w:val="21"/>
                                     <w:szCs w:val="21"/>
                                   </w:rPr>
@@ -4715,6 +4822,7 @@
                                   <w:rPr>
                                     <w:rFonts w:ascii="Arial" w:hAnsi="Arial" w:cs="Arial"/>
                                     <w:i/>
+                                    <w:color w:val="00B050"/>
                                     <w:sz w:val="21"/>
                                     <w:szCs w:val="21"/>
                                   </w:rPr>
@@ -5050,7 +5158,10 @@
                           <w:r>
                             <w:rPr>
                               <w:rFonts w:ascii="Arial" w:hAnsi="Arial" w:cs="Arial"/>
+                              <w:b/>
+                              <w:bCs/>
                               <w:i/>
+                              <w:color w:val="00B050"/>
                               <w:sz w:val="21"/>
                               <w:szCs w:val="21"/>
                             </w:rPr>
@@ -5060,6 +5171,7 @@
                             <w:rPr>
                               <w:rFonts w:ascii="Arial" w:hAnsi="Arial" w:cs="Arial"/>
                               <w:i/>
+                              <w:color w:val="00B050"/>
                               <w:sz w:val="21"/>
                               <w:szCs w:val="21"/>
                             </w:rPr>
@@ -5199,7 +5311,1179 @@
       </w:r>
     </w:p>
     <w:p/>
-    <w:p/>
+    <w:p>
+      <w:r>
+        <w:rPr>
+          <w:noProof/>
+          <w:lang w:eastAsia="fr-FR"/>
+        </w:rPr>
+        <mc:AlternateContent>
+          <mc:Choice Requires="wpg">
+            <w:drawing>
+              <wp:anchor distT="0" distB="0" distL="114300" distR="114300" simplePos="0" relativeHeight="251672576" behindDoc="0" locked="0" layoutInCell="1" allowOverlap="1" wp14:anchorId="6C67D068" wp14:editId="07F2DC33">
+                <wp:simplePos x="0" y="0"/>
+                <wp:positionH relativeFrom="column">
+                  <wp:posOffset>3317363</wp:posOffset>
+                </wp:positionH>
+                <wp:positionV relativeFrom="page">
+                  <wp:posOffset>7053049</wp:posOffset>
+                </wp:positionV>
+                <wp:extent cx="3331314" cy="1661160"/>
+                <wp:effectExtent l="0" t="38100" r="2540" b="15240"/>
+                <wp:wrapNone/>
+                <wp:docPr id="199" name="Group 199"/>
+                <wp:cNvGraphicFramePr/>
+                <a:graphic xmlns:a="http://schemas.openxmlformats.org/drawingml/2006/main">
+                  <a:graphicData uri="http://schemas.microsoft.com/office/word/2010/wordprocessingGroup">
+                    <wpg:wgp>
+                      <wpg:cNvGrpSpPr/>
+                      <wpg:grpSpPr>
+                        <a:xfrm>
+                          <a:off x="0" y="0"/>
+                          <a:ext cx="3331314" cy="1661160"/>
+                          <a:chOff x="0" y="0"/>
+                          <a:chExt cx="3331892" cy="1662002"/>
+                        </a:xfrm>
+                      </wpg:grpSpPr>
+                      <wpg:grpSp>
+                        <wpg:cNvPr id="195" name="Group 195"/>
+                        <wpg:cNvGrpSpPr/>
+                        <wpg:grpSpPr>
+                          <a:xfrm>
+                            <a:off x="648586" y="57592"/>
+                            <a:ext cx="2683306" cy="1584723"/>
+                            <a:chOff x="0" y="42530"/>
+                            <a:chExt cx="2683306" cy="1584723"/>
+                          </a:xfrm>
+                        </wpg:grpSpPr>
+                        <wps:wsp>
+                          <wps:cNvPr id="54" name="Zone de texte 2"/>
+                          <wps:cNvSpPr txBox="1">
+                            <a:spLocks noChangeArrowheads="1"/>
+                          </wps:cNvSpPr>
+                          <wps:spPr bwMode="auto">
+                            <a:xfrm>
+                              <a:off x="0" y="1200168"/>
+                              <a:ext cx="2031032" cy="427085"/>
+                            </a:xfrm>
+                            <a:prstGeom prst="rect">
+                              <a:avLst/>
+                            </a:prstGeom>
+                            <a:solidFill>
+                              <a:srgbClr val="FFFFFF"/>
+                            </a:solidFill>
+                            <a:ln w="9525">
+                              <a:noFill/>
+                              <a:miter lim="800000"/>
+                              <a:headEnd/>
+                              <a:tailEnd/>
+                            </a:ln>
+                          </wps:spPr>
+                          <wps:txbx>
+                            <w:txbxContent>
+                              <w:p>
+                                <w:pPr>
+                                  <w:spacing w:after="0" w:line="276" w:lineRule="auto"/>
+                                  <w:jc w:val="both"/>
+                                  <w:rPr>
+                                    <w:rFonts w:ascii="Arial" w:hAnsi="Arial" w:cs="Arial"/>
+                                    <w:b/>
+                                    <w:sz w:val="21"/>
+                                    <w:szCs w:val="21"/>
+                                  </w:rPr>
+                                </w:pPr>
+                                <w:r>
+                                  <w:rPr>
+                                    <w:rFonts w:ascii="Arial" w:hAnsi="Arial" w:cs="Arial"/>
+                                    <w:b/>
+                                    <w:sz w:val="21"/>
+                                    <w:szCs w:val="21"/>
+                                  </w:rPr>
+                                  <w:t xml:space="preserve">Lycée Frédéric Chopin </w:t>
+                                </w:r>
+                              </w:p>
+                              <w:p>
+                                <w:pPr>
+                                  <w:spacing w:after="0" w:line="276" w:lineRule="auto"/>
+                                  <w:jc w:val="both"/>
+                                  <w:rPr>
+                                    <w:rFonts w:ascii="Arial" w:hAnsi="Arial" w:cs="Arial"/>
+                                    <w:sz w:val="21"/>
+                                    <w:szCs w:val="21"/>
+                                  </w:rPr>
+                                </w:pPr>
+                                <w:r>
+                                  <w:rPr>
+                                    <w:rFonts w:ascii="Arial" w:hAnsi="Arial" w:cs="Arial"/>
+                                    <w:sz w:val="21"/>
+                                    <w:szCs w:val="21"/>
+                                  </w:rPr>
+                                  <w:t>Bac STG - Mention Très Bien</w:t>
+                                </w:r>
+                              </w:p>
+                            </w:txbxContent>
+                          </wps:txbx>
+                          <wps:bodyPr rot="0" vert="horz" wrap="square" lIns="91440" tIns="45720" rIns="91440" bIns="45720" anchor="t" anchorCtr="0">
+                            <a:noAutofit/>
+                          </wps:bodyPr>
+                        </wps:wsp>
+                        <wps:wsp>
+                          <wps:cNvPr id="55" name="Zone de texte 2"/>
+                          <wps:cNvSpPr txBox="1">
+                            <a:spLocks noChangeArrowheads="1"/>
+                          </wps:cNvSpPr>
+                          <wps:spPr bwMode="auto">
+                            <a:xfrm>
+                              <a:off x="0" y="595171"/>
+                              <a:ext cx="2683306" cy="447124"/>
+                            </a:xfrm>
+                            <a:prstGeom prst="rect">
+                              <a:avLst/>
+                            </a:prstGeom>
+                            <a:solidFill>
+                              <a:srgbClr val="FFFFFF"/>
+                            </a:solidFill>
+                            <a:ln w="9525">
+                              <a:noFill/>
+                              <a:miter lim="800000"/>
+                              <a:headEnd/>
+                              <a:tailEnd/>
+                            </a:ln>
+                          </wps:spPr>
+                          <wps:txbx>
+                            <w:txbxContent>
+                              <w:p>
+                                <w:pPr>
+                                  <w:spacing w:after="0" w:line="276" w:lineRule="auto"/>
+                                  <w:jc w:val="both"/>
+                                  <w:rPr>
+                                    <w:rFonts w:ascii="Arial" w:hAnsi="Arial" w:cs="Arial"/>
+                                    <w:sz w:val="21"/>
+                                    <w:szCs w:val="21"/>
+                                    <w:lang w:val="en-US"/>
+                                  </w:rPr>
+                                </w:pPr>
+                                <w:r>
+                                  <w:rPr>
+                                    <w:rFonts w:ascii="Arial" w:hAnsi="Arial" w:cs="Arial"/>
+                                    <w:b/>
+                                    <w:sz w:val="21"/>
+                                    <w:szCs w:val="21"/>
+                                    <w:lang w:val="en-US"/>
+                                  </w:rPr>
+                                  <w:t>Keimyung University</w:t>
+                                </w:r>
+                                <w:r>
+                                  <w:rPr>
+                                    <w:rFonts w:ascii="Arial" w:hAnsi="Arial" w:cs="Arial"/>
+                                    <w:sz w:val="21"/>
+                                    <w:szCs w:val="21"/>
+                                    <w:lang w:val="en-US"/>
+                                  </w:rPr>
+                                  <w:t xml:space="preserve"> (</w:t>
+                                </w:r>
+                                <w:r>
+                                  <w:rPr>
+                                    <w:rFonts w:ascii="Arial" w:hAnsi="Arial" w:cs="Arial"/>
+                                    <w:sz w:val="21"/>
+                                    <w:szCs w:val="21"/>
+                                    <w:lang w:val="en-US"/>
+                                  </w:rPr>
+                                  <w:t>South Korea</w:t>
+                                </w:r>
+                                <w:r>
+                                  <w:rPr>
+                                    <w:rFonts w:ascii="Arial" w:hAnsi="Arial" w:cs="Arial"/>
+                                    <w:sz w:val="21"/>
+                                    <w:szCs w:val="21"/>
+                                    <w:lang w:val="en-US"/>
+                                  </w:rPr>
+                                  <w:t>)</w:t>
+                                </w:r>
+                              </w:p>
+                              <w:p>
+                                <w:pPr>
+                                  <w:rPr>
+                                    <w:rFonts w:ascii="Arial" w:hAnsi="Arial" w:cs="Arial"/>
+                                    <w:sz w:val="21"/>
+                                    <w:szCs w:val="21"/>
+                                    <w:lang w:val="en-US"/>
+                                  </w:rPr>
+                                </w:pPr>
+                                <w:r>
+                                  <w:rPr>
+                                    <w:rFonts w:ascii="Arial" w:hAnsi="Arial" w:cs="Arial"/>
+                                    <w:sz w:val="21"/>
+                                    <w:szCs w:val="21"/>
+                                    <w:lang w:val="en-US"/>
+                                  </w:rPr>
+                                  <w:t>Specia</w:t>
+                                </w:r>
+                                <w:r>
+                                  <w:rPr>
+                                    <w:rFonts w:ascii="Arial" w:hAnsi="Arial" w:cs="Arial"/>
+                                    <w:sz w:val="21"/>
+                                    <w:szCs w:val="21"/>
+                                    <w:lang w:val="en-US"/>
+                                  </w:rPr>
+                                  <w:t>lty</w:t>
+                                </w:r>
+                                <w:r>
+                                  <w:rPr>
+                                    <w:rFonts w:ascii="Arial" w:hAnsi="Arial" w:cs="Arial"/>
+                                    <w:sz w:val="21"/>
+                                    <w:szCs w:val="21"/>
+                                    <w:lang w:val="en-US"/>
+                                  </w:rPr>
+                                  <w:t>:</w:t>
+                                </w:r>
+                                <w:r>
+                                  <w:rPr>
+                                    <w:rFonts w:ascii="Arial" w:hAnsi="Arial" w:cs="Arial"/>
+                                    <w:sz w:val="21"/>
+                                    <w:szCs w:val="21"/>
+                                    <w:lang w:val="en-US"/>
+                                  </w:rPr>
+                                  <w:t xml:space="preserve"> </w:t>
+                                </w:r>
+                                <w:r>
+                                  <w:rPr>
+                                    <w:rFonts w:ascii="Arial" w:hAnsi="Arial" w:cs="Arial"/>
+                                    <w:sz w:val="21"/>
+                                    <w:szCs w:val="21"/>
+                                    <w:lang w:val="en-US"/>
+                                  </w:rPr>
+                                  <w:t xml:space="preserve">Mobile </w:t>
+                                </w:r>
+                                <w:r>
+                                  <w:rPr>
+                                    <w:rFonts w:ascii="Arial" w:hAnsi="Arial" w:cs="Arial"/>
+                                    <w:b/>
+                                    <w:bCs/>
+                                    <w:color w:val="00B050"/>
+                                    <w:sz w:val="21"/>
+                                    <w:szCs w:val="21"/>
+                                    <w:lang w:val="en-US"/>
+                                  </w:rPr>
+                                  <w:t>G</w:t>
+                                </w:r>
+                                <w:r>
+                                  <w:rPr>
+                                    <w:rFonts w:ascii="Arial" w:hAnsi="Arial" w:cs="Arial"/>
+                                    <w:b/>
+                                    <w:bCs/>
+                                    <w:color w:val="00B050"/>
+                                    <w:sz w:val="21"/>
+                                    <w:szCs w:val="21"/>
+                                    <w:lang w:val="en-US"/>
+                                  </w:rPr>
+                                  <w:t>ame</w:t>
+                                </w:r>
+                                <w:r>
+                                  <w:rPr>
+                                    <w:rFonts w:ascii="Arial" w:hAnsi="Arial" w:cs="Arial"/>
+                                    <w:color w:val="00B050"/>
+                                    <w:sz w:val="21"/>
+                                    <w:szCs w:val="21"/>
+                                    <w:lang w:val="en-US"/>
+                                  </w:rPr>
+                                  <w:t xml:space="preserve"> </w:t>
+                                </w:r>
+                                <w:r>
+                                  <w:rPr>
+                                    <w:rFonts w:ascii="Arial" w:hAnsi="Arial" w:cs="Arial"/>
+                                    <w:sz w:val="21"/>
+                                    <w:szCs w:val="21"/>
+                                    <w:lang w:val="en-US"/>
+                                  </w:rPr>
+                                  <w:t>D</w:t>
+                                </w:r>
+                                <w:r>
+                                  <w:rPr>
+                                    <w:rFonts w:ascii="Arial" w:hAnsi="Arial" w:cs="Arial"/>
+                                    <w:sz w:val="21"/>
+                                    <w:szCs w:val="21"/>
+                                    <w:lang w:val="en-US"/>
+                                  </w:rPr>
+                                  <w:t>evelopment</w:t>
+                                </w:r>
+                              </w:p>
+                            </w:txbxContent>
+                          </wps:txbx>
+                          <wps:bodyPr rot="0" vert="horz" wrap="square" lIns="91440" tIns="45720" rIns="91440" bIns="45720" anchor="t" anchorCtr="0">
+                            <a:noAutofit/>
+                          </wps:bodyPr>
+                        </wps:wsp>
+                        <wps:wsp>
+                          <wps:cNvPr id="56" name="Zone de texte 2"/>
+                          <wps:cNvSpPr txBox="1">
+                            <a:spLocks noChangeArrowheads="1"/>
+                          </wps:cNvSpPr>
+                          <wps:spPr bwMode="auto">
+                            <a:xfrm>
+                              <a:off x="10633" y="42530"/>
+                              <a:ext cx="2393315" cy="510525"/>
+                            </a:xfrm>
+                            <a:prstGeom prst="rect">
+                              <a:avLst/>
+                            </a:prstGeom>
+                            <a:noFill/>
+                            <a:ln w="9525">
+                              <a:noFill/>
+                              <a:miter lim="800000"/>
+                              <a:headEnd/>
+                              <a:tailEnd/>
+                            </a:ln>
+                          </wps:spPr>
+                          <wps:txbx>
+                            <w:txbxContent>
+                              <w:p>
+                                <w:pPr>
+                                  <w:spacing w:after="0" w:line="276" w:lineRule="auto"/>
+                                  <w:jc w:val="both"/>
+                                  <w:rPr>
+                                    <w:rFonts w:ascii="Arial" w:hAnsi="Arial" w:cs="Arial"/>
+                                    <w:b/>
+                                    <w:sz w:val="21"/>
+                                    <w:szCs w:val="21"/>
+                                  </w:rPr>
+                                </w:pPr>
+                                <w:proofErr w:type="spellStart"/>
+                                <w:r>
+                                  <w:rPr>
+                                    <w:rFonts w:ascii="Arial" w:hAnsi="Arial" w:cs="Arial"/>
+                                    <w:b/>
+                                    <w:sz w:val="21"/>
+                                    <w:szCs w:val="21"/>
+                                  </w:rPr>
+                                  <w:t>Epitech</w:t>
+                                </w:r>
+                                <w:proofErr w:type="spellEnd"/>
+                                <w:r>
+                                  <w:rPr>
+                                    <w:rFonts w:ascii="Arial" w:hAnsi="Arial" w:cs="Arial"/>
+                                    <w:b/>
+                                    <w:sz w:val="21"/>
+                                    <w:szCs w:val="21"/>
+                                  </w:rPr>
+                                  <w:br/>
+                                </w:r>
+                                <w:r>
+                                  <w:rPr>
+                                    <w:rFonts w:ascii="Arial" w:hAnsi="Arial" w:cs="Arial"/>
+                                    <w:sz w:val="21"/>
+                                    <w:szCs w:val="21"/>
+                                  </w:rPr>
+                                  <w:t>Expertise informatique</w:t>
+                                </w:r>
+                              </w:p>
+                            </w:txbxContent>
+                          </wps:txbx>
+                          <wps:bodyPr rot="0" vert="horz" wrap="square" lIns="91440" tIns="45720" rIns="91440" bIns="45720" anchor="t" anchorCtr="0">
+                            <a:noAutofit/>
+                          </wps:bodyPr>
+                        </wps:wsp>
+                      </wpg:grpSp>
+                      <wpg:grpSp>
+                        <wpg:cNvPr id="196" name="Groupe 196"/>
+                        <wpg:cNvGrpSpPr/>
+                        <wpg:grpSpPr>
+                          <a:xfrm>
+                            <a:off x="0" y="0"/>
+                            <a:ext cx="665480" cy="1662002"/>
+                            <a:chOff x="0" y="0"/>
+                            <a:chExt cx="665851" cy="2219325"/>
+                          </a:xfrm>
+                        </wpg:grpSpPr>
+                        <wps:wsp>
+                          <wps:cNvPr id="192" name="Zone de texte 2"/>
+                          <wps:cNvSpPr txBox="1">
+                            <a:spLocks noChangeArrowheads="1"/>
+                          </wps:cNvSpPr>
+                          <wps:spPr bwMode="auto">
+                            <a:xfrm>
+                              <a:off x="8626" y="1647645"/>
+                              <a:ext cx="657225" cy="516890"/>
+                            </a:xfrm>
+                            <a:prstGeom prst="rect">
+                              <a:avLst/>
+                            </a:prstGeom>
+                            <a:noFill/>
+                            <a:ln w="9525">
+                              <a:noFill/>
+                              <a:miter lim="800000"/>
+                              <a:headEnd/>
+                              <a:tailEnd/>
+                            </a:ln>
+                          </wps:spPr>
+                          <wps:txbx>
+                            <w:txbxContent>
+                              <w:p>
+                                <w:pPr>
+                                  <w:rPr>
+                                    <w:rFonts w:ascii="Arial" w:hAnsi="Arial" w:cs="Arial"/>
+                                    <w:color w:val="3B3838" w:themeColor="background2" w:themeShade="40"/>
+                                    <w:sz w:val="20"/>
+                                    <w:szCs w:val="20"/>
+                                  </w:rPr>
+                                </w:pPr>
+                                <w:r>
+                                  <w:rPr>
+                                    <w:rFonts w:ascii="Arial" w:hAnsi="Arial" w:cs="Arial"/>
+                                    <w:color w:val="3B3838" w:themeColor="background2" w:themeShade="40"/>
+                                    <w:sz w:val="20"/>
+                                    <w:szCs w:val="20"/>
+                                  </w:rPr>
+                                  <w:t>2007</w:t>
+                                </w:r>
+                                <w:r>
+                                  <w:rPr>
+                                    <w:rFonts w:ascii="Arial" w:hAnsi="Arial" w:cs="Arial"/>
+                                    <w:color w:val="3B3838" w:themeColor="background2" w:themeShade="40"/>
+                                    <w:sz w:val="20"/>
+                                    <w:szCs w:val="20"/>
+                                  </w:rPr>
+                                  <w:t xml:space="preserve"> </w:t>
+                                </w:r>
+                                <w:r>
+                                  <w:rPr>
+                                    <w:rFonts w:ascii="Arial" w:hAnsi="Arial" w:cs="Arial"/>
+                                    <w:color w:val="3B3838" w:themeColor="background2" w:themeShade="40"/>
+                                    <w:sz w:val="20"/>
+                                    <w:szCs w:val="20"/>
+                                  </w:rPr>
+                                  <w:t>-2010</w:t>
+                                </w:r>
+                              </w:p>
+                            </w:txbxContent>
+                          </wps:txbx>
+                          <wps:bodyPr rot="0" vert="horz" wrap="square" lIns="91440" tIns="45720" rIns="91440" bIns="45720" anchor="t" anchorCtr="0">
+                            <a:noAutofit/>
+                          </wps:bodyPr>
+                        </wps:wsp>
+                        <wps:wsp>
+                          <wps:cNvPr id="63" name="Zone de texte 2"/>
+                          <wps:cNvSpPr txBox="1">
+                            <a:spLocks noChangeArrowheads="1"/>
+                          </wps:cNvSpPr>
+                          <wps:spPr bwMode="auto">
+                            <a:xfrm>
+                              <a:off x="0" y="879894"/>
+                              <a:ext cx="657225" cy="516890"/>
+                            </a:xfrm>
+                            <a:prstGeom prst="rect">
+                              <a:avLst/>
+                            </a:prstGeom>
+                            <a:noFill/>
+                            <a:ln w="9525">
+                              <a:noFill/>
+                              <a:miter lim="800000"/>
+                              <a:headEnd/>
+                              <a:tailEnd/>
+                            </a:ln>
+                          </wps:spPr>
+                          <wps:txbx>
+                            <w:txbxContent>
+                              <w:p>
+                                <w:pPr>
+                                  <w:rPr>
+                                    <w:rFonts w:ascii="Arial" w:hAnsi="Arial" w:cs="Arial"/>
+                                    <w:color w:val="3B3838" w:themeColor="background2" w:themeShade="40"/>
+                                    <w:sz w:val="20"/>
+                                    <w:szCs w:val="20"/>
+                                  </w:rPr>
+                                </w:pPr>
+                                <w:r>
+                                  <w:rPr>
+                                    <w:rFonts w:ascii="Arial" w:hAnsi="Arial" w:cs="Arial"/>
+                                    <w:color w:val="3B3838" w:themeColor="background2" w:themeShade="40"/>
+                                    <w:sz w:val="20"/>
+                                    <w:szCs w:val="20"/>
+                                  </w:rPr>
+                                  <w:t>2013</w:t>
+                                </w:r>
+                                <w:r>
+                                  <w:rPr>
+                                    <w:rFonts w:ascii="Arial" w:hAnsi="Arial" w:cs="Arial"/>
+                                    <w:color w:val="3B3838" w:themeColor="background2" w:themeShade="40"/>
+                                    <w:sz w:val="20"/>
+                                    <w:szCs w:val="20"/>
+                                  </w:rPr>
+                                  <w:t xml:space="preserve"> </w:t>
+                                </w:r>
+                                <w:r>
+                                  <w:rPr>
+                                    <w:rFonts w:ascii="Arial" w:hAnsi="Arial" w:cs="Arial"/>
+                                    <w:color w:val="3B3838" w:themeColor="background2" w:themeShade="40"/>
+                                    <w:sz w:val="20"/>
+                                    <w:szCs w:val="20"/>
+                                  </w:rPr>
+                                  <w:t>-2014</w:t>
+                                </w:r>
+                              </w:p>
+                            </w:txbxContent>
+                          </wps:txbx>
+                          <wps:bodyPr rot="0" vert="horz" wrap="square" lIns="91440" tIns="45720" rIns="91440" bIns="45720" anchor="t" anchorCtr="0">
+                            <a:noAutofit/>
+                          </wps:bodyPr>
+                        </wps:wsp>
+                        <wps:wsp>
+                          <wps:cNvPr id="62" name="Zone de texte 2"/>
+                          <wps:cNvSpPr txBox="1">
+                            <a:spLocks noChangeArrowheads="1"/>
+                          </wps:cNvSpPr>
+                          <wps:spPr bwMode="auto">
+                            <a:xfrm>
+                              <a:off x="0" y="163901"/>
+                              <a:ext cx="657225" cy="516890"/>
+                            </a:xfrm>
+                            <a:prstGeom prst="rect">
+                              <a:avLst/>
+                            </a:prstGeom>
+                            <a:noFill/>
+                            <a:ln w="9525">
+                              <a:noFill/>
+                              <a:miter lim="800000"/>
+                              <a:headEnd/>
+                              <a:tailEnd/>
+                            </a:ln>
+                          </wps:spPr>
+                          <wps:txbx>
+                            <w:txbxContent>
+                              <w:p>
+                                <w:pPr>
+                                  <w:rPr>
+                                    <w:rFonts w:ascii="Arial" w:hAnsi="Arial" w:cs="Arial"/>
+                                    <w:color w:val="3B3838" w:themeColor="background2" w:themeShade="40"/>
+                                    <w:sz w:val="20"/>
+                                    <w:szCs w:val="20"/>
+                                  </w:rPr>
+                                </w:pPr>
+                                <w:r>
+                                  <w:rPr>
+                                    <w:rFonts w:ascii="Arial" w:hAnsi="Arial" w:cs="Arial"/>
+                                    <w:color w:val="3B3838" w:themeColor="background2" w:themeShade="40"/>
+                                    <w:sz w:val="20"/>
+                                    <w:szCs w:val="20"/>
+                                  </w:rPr>
+                                  <w:t>2010</w:t>
+                                </w:r>
+                                <w:r>
+                                  <w:rPr>
+                                    <w:rFonts w:ascii="Arial" w:hAnsi="Arial" w:cs="Arial"/>
+                                    <w:color w:val="3B3838" w:themeColor="background2" w:themeShade="40"/>
+                                    <w:sz w:val="20"/>
+                                    <w:szCs w:val="20"/>
+                                  </w:rPr>
+                                  <w:t xml:space="preserve"> - </w:t>
+                                </w:r>
+                                <w:r>
+                                  <w:rPr>
+                                    <w:rFonts w:ascii="Arial" w:hAnsi="Arial" w:cs="Arial"/>
+                                    <w:color w:val="3B3838" w:themeColor="background2" w:themeShade="40"/>
+                                    <w:sz w:val="20"/>
+                                    <w:szCs w:val="20"/>
+                                  </w:rPr>
+                                  <w:t>2015</w:t>
+                                </w:r>
+                              </w:p>
+                            </w:txbxContent>
+                          </wps:txbx>
+                          <wps:bodyPr rot="0" vert="horz" wrap="square" lIns="91440" tIns="45720" rIns="91440" bIns="45720" anchor="t" anchorCtr="0">
+                            <a:noAutofit/>
+                          </wps:bodyPr>
+                        </wps:wsp>
+                        <wps:wsp>
+                          <wps:cNvPr id="57" name="Connecteur droit avec flèche 57"/>
+                          <wps:cNvCnPr/>
+                          <wps:spPr>
+                            <a:xfrm flipV="1">
+                              <a:off x="526211" y="0"/>
+                              <a:ext cx="0" cy="2219325"/>
+                            </a:xfrm>
+                            <a:prstGeom prst="straightConnector1">
+                              <a:avLst/>
+                            </a:prstGeom>
+                            <a:ln>
+                              <a:solidFill>
+                                <a:schemeClr val="bg2">
+                                  <a:lumMod val="50000"/>
+                                </a:schemeClr>
+                              </a:solidFill>
+                              <a:tailEnd type="triangle"/>
+                            </a:ln>
+                          </wps:spPr>
+                          <wps:style>
+                            <a:lnRef idx="1">
+                              <a:schemeClr val="dk1"/>
+                            </a:lnRef>
+                            <a:fillRef idx="0">
+                              <a:schemeClr val="dk1"/>
+                            </a:fillRef>
+                            <a:effectRef idx="0">
+                              <a:schemeClr val="dk1"/>
+                            </a:effectRef>
+                            <a:fontRef idx="minor">
+                              <a:schemeClr val="tx1"/>
+                            </a:fontRef>
+                          </wps:style>
+                          <wps:bodyPr/>
+                        </wps:wsp>
+                        <wps:wsp>
+                          <wps:cNvPr id="58" name="Ellipse 58"/>
+                          <wps:cNvSpPr/>
+                          <wps:spPr>
+                            <a:xfrm>
+                              <a:off x="491706" y="327803"/>
+                              <a:ext cx="76200" cy="85725"/>
+                            </a:xfrm>
+                            <a:prstGeom prst="ellipse">
+                              <a:avLst/>
+                            </a:prstGeom>
+                            <a:solidFill>
+                              <a:schemeClr val="bg2">
+                                <a:lumMod val="50000"/>
+                              </a:schemeClr>
+                            </a:solidFill>
+                            <a:ln>
+                              <a:noFill/>
+                            </a:ln>
+                          </wps:spPr>
+                          <wps:style>
+                            <a:lnRef idx="2">
+                              <a:schemeClr val="accent1">
+                                <a:shade val="50000"/>
+                              </a:schemeClr>
+                            </a:lnRef>
+                            <a:fillRef idx="1">
+                              <a:schemeClr val="accent1"/>
+                            </a:fillRef>
+                            <a:effectRef idx="0">
+                              <a:schemeClr val="accent1"/>
+                            </a:effectRef>
+                            <a:fontRef idx="minor">
+                              <a:schemeClr val="lt1"/>
+                            </a:fontRef>
+                          </wps:style>
+                          <wps:bodyPr rot="0" spcFirstLastPara="0" vertOverflow="overflow" horzOverflow="overflow" vert="horz" wrap="square" lIns="91440" tIns="45720" rIns="91440" bIns="45720" numCol="1" spcCol="0" rtlCol="0" fromWordArt="0" anchor="ctr" anchorCtr="0" forceAA="0" compatLnSpc="1">
+                            <a:prstTxWarp prst="textNoShape">
+                              <a:avLst/>
+                            </a:prstTxWarp>
+                            <a:noAutofit/>
+                          </wps:bodyPr>
+                        </wps:wsp>
+                        <wps:wsp>
+                          <wps:cNvPr id="60" name="Ellipse 60"/>
+                          <wps:cNvSpPr/>
+                          <wps:spPr>
+                            <a:xfrm>
+                              <a:off x="491706" y="1069675"/>
+                              <a:ext cx="76200" cy="85725"/>
+                            </a:xfrm>
+                            <a:prstGeom prst="ellipse">
+                              <a:avLst/>
+                            </a:prstGeom>
+                            <a:solidFill>
+                              <a:schemeClr val="bg2">
+                                <a:lumMod val="50000"/>
+                              </a:schemeClr>
+                            </a:solidFill>
+                            <a:ln>
+                              <a:noFill/>
+                            </a:ln>
+                          </wps:spPr>
+                          <wps:style>
+                            <a:lnRef idx="2">
+                              <a:schemeClr val="accent1">
+                                <a:shade val="50000"/>
+                              </a:schemeClr>
+                            </a:lnRef>
+                            <a:fillRef idx="1">
+                              <a:schemeClr val="accent1"/>
+                            </a:fillRef>
+                            <a:effectRef idx="0">
+                              <a:schemeClr val="accent1"/>
+                            </a:effectRef>
+                            <a:fontRef idx="minor">
+                              <a:schemeClr val="lt1"/>
+                            </a:fontRef>
+                          </wps:style>
+                          <wps:bodyPr rot="0" spcFirstLastPara="0" vertOverflow="overflow" horzOverflow="overflow" vert="horz" wrap="square" lIns="91440" tIns="45720" rIns="91440" bIns="45720" numCol="1" spcCol="0" rtlCol="0" fromWordArt="0" anchor="ctr" anchorCtr="0" forceAA="0" compatLnSpc="1">
+                            <a:prstTxWarp prst="textNoShape">
+                              <a:avLst/>
+                            </a:prstTxWarp>
+                            <a:noAutofit/>
+                          </wps:bodyPr>
+                        </wps:wsp>
+                        <wps:wsp>
+                          <wps:cNvPr id="61" name="Ellipse 61"/>
+                          <wps:cNvSpPr/>
+                          <wps:spPr>
+                            <a:xfrm>
+                              <a:off x="491706" y="1846052"/>
+                              <a:ext cx="76200" cy="85725"/>
+                            </a:xfrm>
+                            <a:prstGeom prst="ellipse">
+                              <a:avLst/>
+                            </a:prstGeom>
+                            <a:solidFill>
+                              <a:schemeClr val="bg2">
+                                <a:lumMod val="50000"/>
+                              </a:schemeClr>
+                            </a:solidFill>
+                            <a:ln>
+                              <a:noFill/>
+                            </a:ln>
+                          </wps:spPr>
+                          <wps:style>
+                            <a:lnRef idx="2">
+                              <a:schemeClr val="accent1">
+                                <a:shade val="50000"/>
+                              </a:schemeClr>
+                            </a:lnRef>
+                            <a:fillRef idx="1">
+                              <a:schemeClr val="accent1"/>
+                            </a:fillRef>
+                            <a:effectRef idx="0">
+                              <a:schemeClr val="accent1"/>
+                            </a:effectRef>
+                            <a:fontRef idx="minor">
+                              <a:schemeClr val="lt1"/>
+                            </a:fontRef>
+                          </wps:style>
+                          <wps:bodyPr rot="0" spcFirstLastPara="0" vertOverflow="overflow" horzOverflow="overflow" vert="horz" wrap="square" lIns="91440" tIns="45720" rIns="91440" bIns="45720" numCol="1" spcCol="0" rtlCol="0" fromWordArt="0" anchor="ctr" anchorCtr="0" forceAA="0" compatLnSpc="1">
+                            <a:prstTxWarp prst="textNoShape">
+                              <a:avLst/>
+                            </a:prstTxWarp>
+                            <a:noAutofit/>
+                          </wps:bodyPr>
+                        </wps:wsp>
+                      </wpg:grpSp>
+                    </wpg:wgp>
+                  </a:graphicData>
+                </a:graphic>
+                <wp14:sizeRelH relativeFrom="margin">
+                  <wp14:pctWidth>0</wp14:pctWidth>
+                </wp14:sizeRelH>
+                <wp14:sizeRelV relativeFrom="margin">
+                  <wp14:pctHeight>0</wp14:pctHeight>
+                </wp14:sizeRelV>
+              </wp:anchor>
+            </w:drawing>
+          </mc:Choice>
+          <mc:Fallback>
+            <w:pict>
+              <v:group w14:anchorId="6C67D068" id="Group 199" o:spid="_x0000_s1076" style="position:absolute;margin-left:261.2pt;margin-top:555.35pt;width:262.3pt;height:130.8pt;z-index:251672576;mso-position-vertical-relative:page;mso-width-relative:margin;mso-height-relative:margin" coordsize="33318,16620" o:gfxdata="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">
+                <v:group id="Group 195" o:spid="_x0000_s1077" style="position:absolute;left:6485;top:575;width:26833;height:15848" coordorigin=",425" coordsize="26833,15847" o:gfxdata="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">
+                  <v:shape id="_x0000_s1078" type="#_x0000_t202" style="position:absolute;top:12001;width:20310;height:4271;visibility:visible;mso-wrap-style:square;v-text-anchor:top" o:gfxdata="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" stroked="f">
+                    <v:textbox>
+                      <w:txbxContent>
+                        <w:p>
+                          <w:pPr>
+                            <w:spacing w:after="0" w:line="276" w:lineRule="auto"/>
+                            <w:jc w:val="both"/>
+                            <w:rPr>
+                              <w:rFonts w:ascii="Arial" w:hAnsi="Arial" w:cs="Arial"/>
+                              <w:b/>
+                              <w:sz w:val="21"/>
+                              <w:szCs w:val="21"/>
+                            </w:rPr>
+                          </w:pPr>
+                          <w:r>
+                            <w:rPr>
+                              <w:rFonts w:ascii="Arial" w:hAnsi="Arial" w:cs="Arial"/>
+                              <w:b/>
+                              <w:sz w:val="21"/>
+                              <w:szCs w:val="21"/>
+                            </w:rPr>
+                            <w:t xml:space="preserve">Lycée Frédéric Chopin </w:t>
+                          </w:r>
+                        </w:p>
+                        <w:p>
+                          <w:pPr>
+                            <w:spacing w:after="0" w:line="276" w:lineRule="auto"/>
+                            <w:jc w:val="both"/>
+                            <w:rPr>
+                              <w:rFonts w:ascii="Arial" w:hAnsi="Arial" w:cs="Arial"/>
+                              <w:sz w:val="21"/>
+                              <w:szCs w:val="21"/>
+                            </w:rPr>
+                          </w:pPr>
+                          <w:r>
+                            <w:rPr>
+                              <w:rFonts w:ascii="Arial" w:hAnsi="Arial" w:cs="Arial"/>
+                              <w:sz w:val="21"/>
+                              <w:szCs w:val="21"/>
+                            </w:rPr>
+                            <w:t>Bac STG - Mention Très Bien</w:t>
+                          </w:r>
+                        </w:p>
+                      </w:txbxContent>
+                    </v:textbox>
+                  </v:shape>
+                  <v:shape id="_x0000_s1079" type="#_x0000_t202" style="position:absolute;top:5951;width:26833;height:4471;visibility:visible;mso-wrap-style:square;v-text-anchor:top" o:gfxdata="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" stroked="f">
+                    <v:textbox>
+                      <w:txbxContent>
+                        <w:p>
+                          <w:pPr>
+                            <w:spacing w:after="0" w:line="276" w:lineRule="auto"/>
+                            <w:jc w:val="both"/>
+                            <w:rPr>
+                              <w:rFonts w:ascii="Arial" w:hAnsi="Arial" w:cs="Arial"/>
+                              <w:sz w:val="21"/>
+                              <w:szCs w:val="21"/>
+                              <w:lang w:val="en-US"/>
+                            </w:rPr>
+                          </w:pPr>
+                          <w:r>
+                            <w:rPr>
+                              <w:rFonts w:ascii="Arial" w:hAnsi="Arial" w:cs="Arial"/>
+                              <w:b/>
+                              <w:sz w:val="21"/>
+                              <w:szCs w:val="21"/>
+                              <w:lang w:val="en-US"/>
+                            </w:rPr>
+                            <w:t>Keimyung University</w:t>
+                          </w:r>
+                          <w:r>
+                            <w:rPr>
+                              <w:rFonts w:ascii="Arial" w:hAnsi="Arial" w:cs="Arial"/>
+                              <w:sz w:val="21"/>
+                              <w:szCs w:val="21"/>
+                              <w:lang w:val="en-US"/>
+                            </w:rPr>
+                            <w:t xml:space="preserve"> (</w:t>
+                          </w:r>
+                          <w:r>
+                            <w:rPr>
+                              <w:rFonts w:ascii="Arial" w:hAnsi="Arial" w:cs="Arial"/>
+                              <w:sz w:val="21"/>
+                              <w:szCs w:val="21"/>
+                              <w:lang w:val="en-US"/>
+                            </w:rPr>
+                            <w:t>South Korea</w:t>
+                          </w:r>
+                          <w:r>
+                            <w:rPr>
+                              <w:rFonts w:ascii="Arial" w:hAnsi="Arial" w:cs="Arial"/>
+                              <w:sz w:val="21"/>
+                              <w:szCs w:val="21"/>
+                              <w:lang w:val="en-US"/>
+                            </w:rPr>
+                            <w:t>)</w:t>
+                          </w:r>
+                        </w:p>
+                        <w:p>
+                          <w:pPr>
+                            <w:rPr>
+                              <w:rFonts w:ascii="Arial" w:hAnsi="Arial" w:cs="Arial"/>
+                              <w:sz w:val="21"/>
+                              <w:szCs w:val="21"/>
+                              <w:lang w:val="en-US"/>
+                            </w:rPr>
+                          </w:pPr>
+                          <w:r>
+                            <w:rPr>
+                              <w:rFonts w:ascii="Arial" w:hAnsi="Arial" w:cs="Arial"/>
+                              <w:sz w:val="21"/>
+                              <w:szCs w:val="21"/>
+                              <w:lang w:val="en-US"/>
+                            </w:rPr>
+                            <w:t>Specia</w:t>
+                          </w:r>
+                          <w:r>
+                            <w:rPr>
+                              <w:rFonts w:ascii="Arial" w:hAnsi="Arial" w:cs="Arial"/>
+                              <w:sz w:val="21"/>
+                              <w:szCs w:val="21"/>
+                              <w:lang w:val="en-US"/>
+                            </w:rPr>
+                            <w:t>lty</w:t>
+                          </w:r>
+                          <w:r>
+                            <w:rPr>
+                              <w:rFonts w:ascii="Arial" w:hAnsi="Arial" w:cs="Arial"/>
+                              <w:sz w:val="21"/>
+                              <w:szCs w:val="21"/>
+                              <w:lang w:val="en-US"/>
+                            </w:rPr>
+                            <w:t>:</w:t>
+                          </w:r>
+                          <w:r>
+                            <w:rPr>
+                              <w:rFonts w:ascii="Arial" w:hAnsi="Arial" w:cs="Arial"/>
+                              <w:sz w:val="21"/>
+                              <w:szCs w:val="21"/>
+                              <w:lang w:val="en-US"/>
+                            </w:rPr>
+                            <w:t xml:space="preserve"> </w:t>
+                          </w:r>
+                          <w:r>
+                            <w:rPr>
+                              <w:rFonts w:ascii="Arial" w:hAnsi="Arial" w:cs="Arial"/>
+                              <w:sz w:val="21"/>
+                              <w:szCs w:val="21"/>
+                              <w:lang w:val="en-US"/>
+                            </w:rPr>
+                            <w:t xml:space="preserve">Mobile </w:t>
+                          </w:r>
+                          <w:r>
+                            <w:rPr>
+                              <w:rFonts w:ascii="Arial" w:hAnsi="Arial" w:cs="Arial"/>
+                              <w:b/>
+                              <w:bCs/>
+                              <w:color w:val="00B050"/>
+                              <w:sz w:val="21"/>
+                              <w:szCs w:val="21"/>
+                              <w:lang w:val="en-US"/>
+                            </w:rPr>
+                            <w:t>G</w:t>
+                          </w:r>
+                          <w:r>
+                            <w:rPr>
+                              <w:rFonts w:ascii="Arial" w:hAnsi="Arial" w:cs="Arial"/>
+                              <w:b/>
+                              <w:bCs/>
+                              <w:color w:val="00B050"/>
+                              <w:sz w:val="21"/>
+                              <w:szCs w:val="21"/>
+                              <w:lang w:val="en-US"/>
+                            </w:rPr>
+                            <w:t>ame</w:t>
+                          </w:r>
+                          <w:r>
+                            <w:rPr>
+                              <w:rFonts w:ascii="Arial" w:hAnsi="Arial" w:cs="Arial"/>
+                              <w:color w:val="00B050"/>
+                              <w:sz w:val="21"/>
+                              <w:szCs w:val="21"/>
+                              <w:lang w:val="en-US"/>
+                            </w:rPr>
+                            <w:t xml:space="preserve"> </w:t>
+                          </w:r>
+                          <w:r>
+                            <w:rPr>
+                              <w:rFonts w:ascii="Arial" w:hAnsi="Arial" w:cs="Arial"/>
+                              <w:sz w:val="21"/>
+                              <w:szCs w:val="21"/>
+                              <w:lang w:val="en-US"/>
+                            </w:rPr>
+                            <w:t>D</w:t>
+                          </w:r>
+                          <w:r>
+                            <w:rPr>
+                              <w:rFonts w:ascii="Arial" w:hAnsi="Arial" w:cs="Arial"/>
+                              <w:sz w:val="21"/>
+                              <w:szCs w:val="21"/>
+                              <w:lang w:val="en-US"/>
+                            </w:rPr>
+                            <w:t>evelopment</w:t>
+                          </w:r>
+                        </w:p>
+                      </w:txbxContent>
+                    </v:textbox>
+                  </v:shape>
+                  <v:shape id="_x0000_s1080" type="#_x0000_t202" style="position:absolute;left:106;top:425;width:23933;height:5105;visibility:visible;mso-wrap-style:square;v-text-anchor:top" o:gfxdata="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" filled="f" stroked="f">
+                    <v:textbox>
+                      <w:txbxContent>
+                        <w:p>
+                          <w:pPr>
+                            <w:spacing w:after="0" w:line="276" w:lineRule="auto"/>
+                            <w:jc w:val="both"/>
+                            <w:rPr>
+                              <w:rFonts w:ascii="Arial" w:hAnsi="Arial" w:cs="Arial"/>
+                              <w:b/>
+                              <w:sz w:val="21"/>
+                              <w:szCs w:val="21"/>
+                            </w:rPr>
+                          </w:pPr>
+                          <w:proofErr w:type="spellStart"/>
+                          <w:r>
+                            <w:rPr>
+                              <w:rFonts w:ascii="Arial" w:hAnsi="Arial" w:cs="Arial"/>
+                              <w:b/>
+                              <w:sz w:val="21"/>
+                              <w:szCs w:val="21"/>
+                            </w:rPr>
+                            <w:t>Epitech</w:t>
+                          </w:r>
+                          <w:proofErr w:type="spellEnd"/>
+                          <w:r>
+                            <w:rPr>
+                              <w:rFonts w:ascii="Arial" w:hAnsi="Arial" w:cs="Arial"/>
+                              <w:b/>
+                              <w:sz w:val="21"/>
+                              <w:szCs w:val="21"/>
+                            </w:rPr>
+                            <w:br/>
+                          </w:r>
+                          <w:r>
+                            <w:rPr>
+                              <w:rFonts w:ascii="Arial" w:hAnsi="Arial" w:cs="Arial"/>
+                              <w:sz w:val="21"/>
+                              <w:szCs w:val="21"/>
+                            </w:rPr>
+                            <w:t>Expertise informatique</w:t>
+                          </w:r>
+                        </w:p>
+                      </w:txbxContent>
+                    </v:textbox>
+                  </v:shape>
+                </v:group>
+                <v:group id="Groupe 196" o:spid="_x0000_s1081" style="position:absolute;width:6654;height:16620" coordsize="6658,22193" o:gfxdata="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">
+                  <v:shape id="_x0000_s1082" type="#_x0000_t202" style="position:absolute;left:86;top:16476;width:6572;height:5169;visibility:visible;mso-wrap-style:square;v-text-anchor:top" o:gfxdata="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" filled="f" stroked="f">
+                    <v:textbox>
+                      <w:txbxContent>
+                        <w:p>
+                          <w:pPr>
+                            <w:rPr>
+                              <w:rFonts w:ascii="Arial" w:hAnsi="Arial" w:cs="Arial"/>
+                              <w:color w:val="3B3838" w:themeColor="background2" w:themeShade="40"/>
+                              <w:sz w:val="20"/>
+                              <w:szCs w:val="20"/>
+                            </w:rPr>
+                          </w:pPr>
+                          <w:r>
+                            <w:rPr>
+                              <w:rFonts w:ascii="Arial" w:hAnsi="Arial" w:cs="Arial"/>
+                              <w:color w:val="3B3838" w:themeColor="background2" w:themeShade="40"/>
+                              <w:sz w:val="20"/>
+                              <w:szCs w:val="20"/>
+                            </w:rPr>
+                            <w:t>2007</w:t>
+                          </w:r>
+                          <w:r>
+                            <w:rPr>
+                              <w:rFonts w:ascii="Arial" w:hAnsi="Arial" w:cs="Arial"/>
+                              <w:color w:val="3B3838" w:themeColor="background2" w:themeShade="40"/>
+                              <w:sz w:val="20"/>
+                              <w:szCs w:val="20"/>
+                            </w:rPr>
+                            <w:t xml:space="preserve"> </w:t>
+                          </w:r>
+                          <w:r>
+                            <w:rPr>
+                              <w:rFonts w:ascii="Arial" w:hAnsi="Arial" w:cs="Arial"/>
+                              <w:color w:val="3B3838" w:themeColor="background2" w:themeShade="40"/>
+                              <w:sz w:val="20"/>
+                              <w:szCs w:val="20"/>
+                            </w:rPr>
+                            <w:t>-2010</w:t>
+                          </w:r>
+                        </w:p>
+                      </w:txbxContent>
+                    </v:textbox>
+                  </v:shape>
+                  <v:shape id="_x0000_s1083" type="#_x0000_t202" style="position:absolute;top:8798;width:6572;height:5169;visibility:visible;mso-wrap-style:square;v-text-anchor:top" o:gfxdata="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" filled="f" stroked="f">
+                    <v:textbox>
+                      <w:txbxContent>
+                        <w:p>
+                          <w:pPr>
+                            <w:rPr>
+                              <w:rFonts w:ascii="Arial" w:hAnsi="Arial" w:cs="Arial"/>
+                              <w:color w:val="3B3838" w:themeColor="background2" w:themeShade="40"/>
+                              <w:sz w:val="20"/>
+                              <w:szCs w:val="20"/>
+                            </w:rPr>
+                          </w:pPr>
+                          <w:r>
+                            <w:rPr>
+                              <w:rFonts w:ascii="Arial" w:hAnsi="Arial" w:cs="Arial"/>
+                              <w:color w:val="3B3838" w:themeColor="background2" w:themeShade="40"/>
+                              <w:sz w:val="20"/>
+                              <w:szCs w:val="20"/>
+                            </w:rPr>
+                            <w:t>2013</w:t>
+                          </w:r>
+                          <w:r>
+                            <w:rPr>
+                              <w:rFonts w:ascii="Arial" w:hAnsi="Arial" w:cs="Arial"/>
+                              <w:color w:val="3B3838" w:themeColor="background2" w:themeShade="40"/>
+                              <w:sz w:val="20"/>
+                              <w:szCs w:val="20"/>
+                            </w:rPr>
+                            <w:t xml:space="preserve"> </w:t>
+                          </w:r>
+                          <w:r>
+                            <w:rPr>
+                              <w:rFonts w:ascii="Arial" w:hAnsi="Arial" w:cs="Arial"/>
+                              <w:color w:val="3B3838" w:themeColor="background2" w:themeShade="40"/>
+                              <w:sz w:val="20"/>
+                              <w:szCs w:val="20"/>
+                            </w:rPr>
+                            <w:t>-2014</w:t>
+                          </w:r>
+                        </w:p>
+                      </w:txbxContent>
+                    </v:textbox>
+                  </v:shape>
+                  <v:shape id="_x0000_s1084" type="#_x0000_t202" style="position:absolute;top:1639;width:6572;height:5168;visibility:visible;mso-wrap-style:square;v-text-anchor:top" o:gfxdata="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" filled="f" stroked="f">
+                    <v:textbox>
+                      <w:txbxContent>
+                        <w:p>
+                          <w:pPr>
+                            <w:rPr>
+                              <w:rFonts w:ascii="Arial" w:hAnsi="Arial" w:cs="Arial"/>
+                              <w:color w:val="3B3838" w:themeColor="background2" w:themeShade="40"/>
+                              <w:sz w:val="20"/>
+                              <w:szCs w:val="20"/>
+                            </w:rPr>
+                          </w:pPr>
+                          <w:r>
+                            <w:rPr>
+                              <w:rFonts w:ascii="Arial" w:hAnsi="Arial" w:cs="Arial"/>
+                              <w:color w:val="3B3838" w:themeColor="background2" w:themeShade="40"/>
+                              <w:sz w:val="20"/>
+                              <w:szCs w:val="20"/>
+                            </w:rPr>
+                            <w:t>2010</w:t>
+                          </w:r>
+                          <w:r>
+                            <w:rPr>
+                              <w:rFonts w:ascii="Arial" w:hAnsi="Arial" w:cs="Arial"/>
+                              <w:color w:val="3B3838" w:themeColor="background2" w:themeShade="40"/>
+                              <w:sz w:val="20"/>
+                              <w:szCs w:val="20"/>
+                            </w:rPr>
+                            <w:t xml:space="preserve"> - </w:t>
+                          </w:r>
+                          <w:r>
+                            <w:rPr>
+                              <w:rFonts w:ascii="Arial" w:hAnsi="Arial" w:cs="Arial"/>
+                              <w:color w:val="3B3838" w:themeColor="background2" w:themeShade="40"/>
+                              <w:sz w:val="20"/>
+                              <w:szCs w:val="20"/>
+                            </w:rPr>
+                            <w:t>2015</w:t>
+                          </w:r>
+                        </w:p>
+                      </w:txbxContent>
+                    </v:textbox>
+                  </v:shape>
+                  <v:shapetype id="_x0000_t32" coordsize="21600,21600" o:spt="32" o:oned="t" path="m,l21600,21600e" filled="f">
+                    <v:path arrowok="t" fillok="f" o:connecttype="none"/>
+                    <o:lock v:ext="edit" shapetype="t"/>
+                  </v:shapetype>
+                  <v:shape id="Connecteur droit avec flèche 57" o:spid="_x0000_s1085" type="#_x0000_t32" style="position:absolute;left:5262;width:0;height:22193;flip:y;visibility:visible;mso-wrap-style:square" o:connectortype="straight" o:gfxdata="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" strokecolor="#747070 [1614]" strokeweight=".5pt">
+                    <v:stroke endarrow="block" joinstyle="miter"/>
+                  </v:shape>
+                  <v:oval id="Ellipse 58" o:spid="_x0000_s1086" style="position:absolute;left:4917;top:3278;width:762;height:857;visibility:visible;mso-wrap-style:square;v-text-anchor:middle" o:gfxdata="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" fillcolor="#747070 [1614]" stroked="f" strokeweight="1pt">
+                    <v:stroke joinstyle="miter"/>
+                  </v:oval>
+                  <v:oval id="Ellipse 60" o:spid="_x0000_s1087" style="position:absolute;left:4917;top:10696;width:762;height:858;visibility:visible;mso-wrap-style:square;v-text-anchor:middle" o:gfxdata="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" fillcolor="#747070 [1614]" stroked="f" strokeweight="1pt">
+                    <v:stroke joinstyle="miter"/>
+                  </v:oval>
+                  <v:oval id="Ellipse 61" o:spid="_x0000_s1088" style="position:absolute;left:4917;top:18460;width:762;height:857;visibility:visible;mso-wrap-style:square;v-text-anchor:middle" o:gfxdata="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" fillcolor="#747070 [1614]" stroked="f" strokeweight="1pt">
+                    <v:stroke joinstyle="miter"/>
+                  </v:oval>
+                </v:group>
+                <w10:wrap anchory="page"/>
+              </v:group>
+            </w:pict>
+          </mc:Fallback>
+        </mc:AlternateContent>
+      </w:r>
+    </w:p>
     <w:p>
       <w:r>
         <w:rPr>
@@ -5357,6 +6641,29 @@
                                     <w:lang w:val="en-US"/>
                                   </w:rPr>
                                 </w:pPr>
+                                <w:r>
+                                  <w:rPr>
+                                    <w:rFonts w:ascii="Arial" w:hAnsi="Arial" w:cs="Arial"/>
+                                    <w:b/>
+                                    <w:bCs/>
+                                    <w:i/>
+                                    <w:color w:val="00B050"/>
+                                    <w:sz w:val="21"/>
+                                    <w:szCs w:val="21"/>
+                                    <w:lang w:val="en-US"/>
+                                  </w:rPr>
+                                  <w:t>Game</w:t>
+                                </w:r>
+                                <w:r>
+                                  <w:rPr>
+                                    <w:rFonts w:ascii="Arial" w:hAnsi="Arial" w:cs="Arial"/>
+                                    <w:i/>
+                                    <w:sz w:val="21"/>
+                                    <w:szCs w:val="21"/>
+                                    <w:lang w:val="en-US"/>
+                                  </w:rPr>
+                                  <w:t xml:space="preserve"> </w:t>
+                                </w:r>
                                 <w:r>
                                   <w:rPr>
                                     <w:rFonts w:ascii="Arial" w:hAnsi="Arial" w:cs="Arial"/>
@@ -5636,12 +6943,12 @@
           </mc:Choice>
           <mc:Fallback>
             <w:pict>
-              <v:group w14:anchorId="61FDD5AB" id="Groupe 271" o:spid="_x0000_s1076" style="position:absolute;margin-left:-63.95pt;margin-top:573.6pt;width:272.5pt;height:74.25pt;z-index:251838464;mso-position-vertical-relative:page;mso-width-relative:margin;mso-height-relative:margin" coordsize="34627,9436" o:gfxdata="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">
-                <v:group id="Groupe 25" o:spid="_x0000_s1077" style="position:absolute;width:34627;height:7512" coordsize="34627,7512" o:gfxdata="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">
-                  <v:oval id="Ellipse 227" o:spid="_x0000_s1078" style="position:absolute;left:8946;top:2857;width:758;height:857;visibility:visible;mso-wrap-style:square;v-text-anchor:middle" o:gfxdata="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" fillcolor="#747070 [1614]" stroked="f" strokeweight="1pt">
+              <v:group w14:anchorId="61FDD5AB" id="Groupe 271" o:spid="_x0000_s1089" style="position:absolute;margin-left:-63.95pt;margin-top:573.6pt;width:272.5pt;height:74.25pt;z-index:251838464;mso-position-vertical-relative:page;mso-width-relative:margin;mso-height-relative:margin" coordsize="34627,9436" o:gfxdata="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">
+                <v:group id="Groupe 25" o:spid="_x0000_s1090" style="position:absolute;width:34627;height:7512" coordsize="34627,7512" o:gfxdata="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">
+                  <v:oval id="Ellipse 227" o:spid="_x0000_s1091" style="position:absolute;left:8946;top:2857;width:758;height:857;visibility:visible;mso-wrap-style:square;v-text-anchor:middle" o:gfxdata="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" fillcolor="#747070 [1614]" stroked="f" strokeweight="1pt">
                     <v:stroke joinstyle="miter"/>
                   </v:oval>
-                  <v:shape id="_x0000_s1079" type="#_x0000_t202" style="position:absolute;left:11036;width:23591;height:4848;visibility:visible;mso-wrap-style:square;v-text-anchor:top" o:gfxdata="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" stroked="f">
+                  <v:shape id="_x0000_s1092" type="#_x0000_t202" style="position:absolute;left:11036;width:23591;height:4848;visibility:visible;mso-wrap-style:square;v-text-anchor:top" o:gfxdata="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" stroked="f">
                     <v:textbox style="mso-fit-shape-to-text:t">
                       <w:txbxContent>
                         <w:p>
@@ -5692,6 +6999,29 @@
                           <w:r>
                             <w:rPr>
                               <w:rFonts w:ascii="Arial" w:hAnsi="Arial" w:cs="Arial"/>
+                              <w:b/>
+                              <w:bCs/>
+                              <w:i/>
+                              <w:color w:val="00B050"/>
+                              <w:sz w:val="21"/>
+                              <w:szCs w:val="21"/>
+                              <w:lang w:val="en-US"/>
+                            </w:rPr>
+                            <w:t>Game</w:t>
+                          </w:r>
+                          <w:r>
+                            <w:rPr>
+                              <w:rFonts w:ascii="Arial" w:hAnsi="Arial" w:cs="Arial"/>
+                              <w:i/>
+                              <w:sz w:val="21"/>
+                              <w:szCs w:val="21"/>
+                              <w:lang w:val="en-US"/>
+                            </w:rPr>
+                            <w:t xml:space="preserve"> </w:t>
+                          </w:r>
+                          <w:r>
+                            <w:rPr>
+                              <w:rFonts w:ascii="Arial" w:hAnsi="Arial" w:cs="Arial"/>
                               <w:i/>
                               <w:sz w:val="21"/>
                               <w:szCs w:val="21"/>
@@ -5703,7 +7033,7 @@
                       </w:txbxContent>
                     </v:textbox>
                   </v:shape>
-                  <v:shape id="_x0000_s1080" type="#_x0000_t202" style="position:absolute;top:1238;width:8191;height:6274;visibility:visible;mso-wrap-style:square;v-text-anchor:top" o:gfxdata="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" filled="f" stroked="f">
+                  <v:shape id="_x0000_s1093" type="#_x0000_t202" style="position:absolute;top:1238;width:8191;height:6274;visibility:visible;mso-wrap-style:square;v-text-anchor:top" o:gfxdata="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" filled="f" stroked="f">
                     <v:textbox style="mso-fit-shape-to-text:t">
                       <w:txbxContent>
                         <w:p>
@@ -5807,7 +7137,7 @@
                     </v:textbox>
                   </v:shape>
                 </v:group>
-                <v:shape id="Zone de texte 268" o:spid="_x0000_s1081" type="#_x0000_t202" style="position:absolute;left:11073;top:5705;width:23553;height:3731;visibility:visible;mso-wrap-style:square;v-text-anchor:top" o:gfxdata="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" fillcolor="white [3201]" stroked="f" strokeweight=".5pt">
+                <v:shape id="Zone de texte 268" o:spid="_x0000_s1094" type="#_x0000_t202" style="position:absolute;left:11073;top:5705;width:23553;height:3731;visibility:visible;mso-wrap-style:square;v-text-anchor:top" o:gfxdata="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" fillcolor="white [3201]" stroked="f" strokeweight=".5pt">
                   <v:textbox>
                     <w:txbxContent>
                       <w:p>
@@ -6076,12 +7406,36 @@
                                 <w:r>
                                   <w:rPr>
                                     <w:rFonts w:ascii="Arial" w:hAnsi="Arial" w:cs="Arial"/>
+                                    <w:b/>
+                                    <w:bCs/>
+                                    <w:i/>
+                                    <w:color w:val="00B050"/>
+                                    <w:sz w:val="21"/>
+                                    <w:szCs w:val="21"/>
+                                    <w:lang w:val="en-US"/>
+                                  </w:rPr>
+                                  <w:t>Game</w:t>
+                                </w:r>
+                                <w:r>
+                                  <w:rPr>
+                                    <w:rFonts w:ascii="Arial" w:hAnsi="Arial" w:cs="Arial"/>
+                                    <w:i/>
+                                    <w:color w:val="00B050"/>
+                                    <w:sz w:val="21"/>
+                                    <w:szCs w:val="21"/>
+                                    <w:lang w:val="en-US"/>
+                                  </w:rPr>
+                                  <w:t xml:space="preserve"> </w:t>
+                                </w:r>
+                                <w:r>
+                                  <w:rPr>
+                                    <w:rFonts w:ascii="Arial" w:hAnsi="Arial" w:cs="Arial"/>
                                     <w:i/>
                                     <w:sz w:val="21"/>
                                     <w:szCs w:val="21"/>
                                     <w:lang w:val="en-US"/>
                                   </w:rPr>
-                                  <w:t>Game Developer</w:t>
+                                  <w:t>Developer</w:t>
                                 </w:r>
                               </w:p>
                             </w:txbxContent>
@@ -6323,12 +7677,12 @@
           </mc:Choice>
           <mc:Fallback>
             <w:pict>
-              <v:group w14:anchorId="34ACF241" id="Groupe 272" o:spid="_x0000_s1082" style="position:absolute;margin-left:-64.85pt;margin-top:648.9pt;width:273.4pt;height:62.5pt;z-index:251841536;mso-position-vertical-relative:page;mso-width-relative:margin;mso-height-relative:margin" coordorigin="392" coordsize="34742,7941" o:gfxdata="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">
-                <v:group id="Groupe 26" o:spid="_x0000_s1083" style="position:absolute;left:392;width:34743;height:7416" coordorigin="583" coordsize="34742,7416" o:gfxdata="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">
-                  <v:oval id="Ellipse 228" o:spid="_x0000_s1084" style="position:absolute;left:9661;top:2857;width:758;height:857;visibility:visible;mso-wrap-style:square;v-text-anchor:middle" o:gfxdata="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" fillcolor="#747070 [1614]" stroked="f" strokeweight="1pt">
+              <v:group w14:anchorId="34ACF241" id="Groupe 272" o:spid="_x0000_s1095" style="position:absolute;margin-left:-64.85pt;margin-top:648.9pt;width:273.4pt;height:62.5pt;z-index:251841536;mso-position-vertical-relative:page;mso-width-relative:margin;mso-height-relative:margin" coordorigin="392" coordsize="34742,7941" o:gfxdata="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">
+                <v:group id="Groupe 26" o:spid="_x0000_s1096" style="position:absolute;left:392;width:34743;height:7416" coordorigin="583" coordsize="34742,7416" o:gfxdata="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">
+                  <v:oval id="Ellipse 228" o:spid="_x0000_s1097" style="position:absolute;left:9661;top:2857;width:758;height:857;visibility:visible;mso-wrap-style:square;v-text-anchor:middle" o:gfxdata="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" fillcolor="#747070 [1614]" stroked="f" strokeweight="1pt">
                     <v:stroke joinstyle="miter"/>
                   </v:oval>
-                  <v:shape id="_x0000_s1085" type="#_x0000_t202" style="position:absolute;left:11759;width:23566;height:4847;visibility:visible;mso-wrap-style:square;v-text-anchor:top" o:gfxdata="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" stroked="f">
+                  <v:shape id="_x0000_s1098" type="#_x0000_t202" style="position:absolute;left:11759;width:23566;height:4847;visibility:visible;mso-wrap-style:square;v-text-anchor:top" o:gfxdata="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" stroked="f">
                     <v:textbox style="mso-fit-shape-to-text:t">
                       <w:txbxContent>
                         <w:p>
@@ -6381,18 +7735,42 @@
                           <w:r>
                             <w:rPr>
                               <w:rFonts w:ascii="Arial" w:hAnsi="Arial" w:cs="Arial"/>
+                              <w:b/>
+                              <w:bCs/>
+                              <w:i/>
+                              <w:color w:val="00B050"/>
+                              <w:sz w:val="21"/>
+                              <w:szCs w:val="21"/>
+                              <w:lang w:val="en-US"/>
+                            </w:rPr>
+                            <w:t>Game</w:t>
+                          </w:r>
+                          <w:r>
+                            <w:rPr>
+                              <w:rFonts w:ascii="Arial" w:hAnsi="Arial" w:cs="Arial"/>
+                              <w:i/>
+                              <w:color w:val="00B050"/>
+                              <w:sz w:val="21"/>
+                              <w:szCs w:val="21"/>
+                              <w:lang w:val="en-US"/>
+                            </w:rPr>
+                            <w:t xml:space="preserve"> </w:t>
+                          </w:r>
+                          <w:r>
+                            <w:rPr>
+                              <w:rFonts w:ascii="Arial" w:hAnsi="Arial" w:cs="Arial"/>
                               <w:i/>
                               <w:sz w:val="21"/>
                               <w:szCs w:val="21"/>
                               <w:lang w:val="en-US"/>
                             </w:rPr>
-                            <w:t>Game Developer</w:t>
+                            <w:t>Developer</w:t>
                           </w:r>
                         </w:p>
                       </w:txbxContent>
                     </v:textbox>
                   </v:shape>
-                  <v:shape id="_x0000_s1086" type="#_x0000_t202" style="position:absolute;left:583;top:1143;width:8427;height:6273;visibility:visible;mso-wrap-style:square;v-text-anchor:top" o:gfxdata="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" filled="f" stroked="f">
+                  <v:shape id="_x0000_s1099" type="#_x0000_t202" style="position:absolute;left:583;top:1143;width:8427;height:6273;visibility:visible;mso-wrap-style:square;v-text-anchor:top" o:gfxdata="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" filled="f" stroked="f">
                     <v:textbox style="mso-fit-shape-to-text:t">
                       <w:txbxContent>
                         <w:p>
@@ -6469,7 +7847,7 @@
                     </v:textbox>
                   </v:shape>
                 </v:group>
-                <v:shape id="Zone de texte 269" o:spid="_x0000_s1087" type="#_x0000_t202" style="position:absolute;left:11587;top:5779;width:22308;height:2162;visibility:visible;mso-wrap-style:square;v-text-anchor:top" o:gfxdata="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" fillcolor="white [3201]" stroked="f" strokeweight=".5pt">
+                <v:shape id="Zone de texte 269" o:spid="_x0000_s1100" type="#_x0000_t202" style="position:absolute;left:11587;top:5779;width:22308;height:2162;visibility:visible;mso-wrap-style:square;v-text-anchor:top" o:gfxdata="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" fillcolor="white [3201]" stroked="f" strokeweight=".5pt">
                   <v:textbox>
                     <w:txbxContent>
                       <w:p>
@@ -6975,12 +8353,12 @@
           </mc:Choice>
           <mc:Fallback>
             <w:pict>
-              <v:group w14:anchorId="778AECBF" id="Groupe 275" o:spid="_x0000_s1088" style="position:absolute;margin-left:-64.85pt;margin-top:714pt;width:273.85pt;height:54.05pt;z-index:251844608;mso-position-vertical-relative:page;mso-width-relative:margin" coordorigin="56" coordsize="34786,6873" o:gfxdata="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">
-                <v:group id="Groupe 225" o:spid="_x0000_s1089" style="position:absolute;left:56;width:34786;height:6383" coordorigin="56" coordsize="34791,6383" o:gfxdata="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">
-                  <v:oval id="Ellipse 229" o:spid="_x0000_s1090" style="position:absolute;left:9198;top:1619;width:758;height:857;visibility:visible;mso-wrap-style:square;v-text-anchor:middle" o:gfxdata="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" fillcolor="#747070 [1614]" stroked="f" strokeweight="1pt">
+              <v:group w14:anchorId="778AECBF" id="Groupe 275" o:spid="_x0000_s1101" style="position:absolute;margin-left:-64.85pt;margin-top:714pt;width:273.85pt;height:54.05pt;z-index:251844608;mso-position-vertical-relative:page;mso-width-relative:margin" coordorigin="56" coordsize="34786,6873" o:gfxdata="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">
+                <v:group id="Groupe 225" o:spid="_x0000_s1102" style="position:absolute;left:56;width:34786;height:6383" coordorigin="56" coordsize="34791,6383" o:gfxdata="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">
+                  <v:oval id="Ellipse 229" o:spid="_x0000_s1103" style="position:absolute;left:9198;top:1619;width:758;height:857;visibility:visible;mso-wrap-style:square;v-text-anchor:middle" o:gfxdata="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" fillcolor="#747070 [1614]" stroked="f" strokeweight="1pt">
                     <v:stroke joinstyle="miter"/>
                   </v:oval>
-                  <v:shape id="_x0000_s1091" type="#_x0000_t202" style="position:absolute;left:11246;width:23601;height:5643;visibility:visible;mso-wrap-style:square;v-text-anchor:top" o:gfxdata="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" stroked="f">
+                  <v:shape id="_x0000_s1104" type="#_x0000_t202" style="position:absolute;left:11246;width:23601;height:5643;visibility:visible;mso-wrap-style:square;v-text-anchor:top" o:gfxdata="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" stroked="f">
                     <v:textbox>
                       <w:txbxContent>
                         <w:p>
@@ -7042,7 +8420,7 @@
                       </w:txbxContent>
                     </v:textbox>
                   </v:shape>
-                  <v:shape id="_x0000_s1092" type="#_x0000_t202" style="position:absolute;left:56;top:95;width:9052;height:6288;visibility:visible;mso-wrap-style:square;v-text-anchor:top" o:gfxdata="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" filled="f" stroked="f">
+                  <v:shape id="_x0000_s1105" type="#_x0000_t202" style="position:absolute;left:56;top:95;width:9052;height:6288;visibility:visible;mso-wrap-style:square;v-text-anchor:top" o:gfxdata="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" filled="f" stroked="f">
                     <v:textbox style="mso-fit-shape-to-text:t">
                       <w:txbxContent>
                         <w:p>
@@ -7137,7 +8515,7 @@
                     </v:textbox>
                   </v:shape>
                 </v:group>
-                <v:shape id="Zone de texte 274" o:spid="_x0000_s1093" type="#_x0000_t202" style="position:absolute;left:11275;top:4712;width:22302;height:2161;visibility:visible;mso-wrap-style:square;v-text-anchor:top" o:gfxdata="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" fillcolor="white [3201]" stroked="f" strokeweight=".5pt">
+                <v:shape id="Zone de texte 274" o:spid="_x0000_s1106" type="#_x0000_t202" style="position:absolute;left:11275;top:4712;width:22302;height:2161;visibility:visible;mso-wrap-style:square;v-text-anchor:top" o:gfxdata="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" fillcolor="white [3201]" stroked="f" strokeweight=".5pt">
                   <v:textbox>
                     <w:txbxContent>
                       <w:p>
@@ -7635,12 +9013,12 @@
           </mc:Choice>
           <mc:Fallback>
             <w:pict>
-              <v:group w14:anchorId="264B4BB1" id="Groupe 277" o:spid="_x0000_s1094" style="position:absolute;margin-left:-64.85pt;margin-top:772.2pt;width:273.4pt;height:61.35pt;z-index:251847680;mso-position-vertical-relative:page;mso-width-relative:margin;mso-height-relative:margin" coordorigin="112" coordsize="34737,7795" o:gfxdata="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">
-                <v:group id="Groupe 226" o:spid="_x0000_s1095" style="position:absolute;left:112;width:34736;height:6009" coordorigin="112" coordsize="34736,6009" o:gfxdata="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">
-                  <v:oval id="Ellipse 230" o:spid="_x0000_s1096" style="position:absolute;left:9263;top:2762;width:758;height:857;visibility:visible;mso-wrap-style:square;v-text-anchor:middle" o:gfxdata="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" fillcolor="#747070 [1614]" stroked="f" strokeweight="1pt">
+              <v:group w14:anchorId="264B4BB1" id="Groupe 277" o:spid="_x0000_s1107" style="position:absolute;margin-left:-64.85pt;margin-top:772.2pt;width:273.4pt;height:61.35pt;z-index:251847680;mso-position-vertical-relative:page;mso-width-relative:margin;mso-height-relative:margin" coordorigin="112" coordsize="34737,7795" o:gfxdata="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">
+                <v:group id="Groupe 226" o:spid="_x0000_s1108" style="position:absolute;left:112;width:34736;height:6009" coordorigin="112" coordsize="34736,6009" o:gfxdata="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">
+                  <v:oval id="Ellipse 230" o:spid="_x0000_s1109" style="position:absolute;left:9263;top:2762;width:758;height:857;visibility:visible;mso-wrap-style:square;v-text-anchor:middle" o:gfxdata="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" fillcolor="#747070 [1614]" stroked="f" strokeweight="1pt">
                     <v:stroke joinstyle="miter"/>
                   </v:oval>
-                  <v:shape id="_x0000_s1097" type="#_x0000_t202" style="position:absolute;left:11394;width:23454;height:4847;visibility:visible;mso-wrap-style:square;v-text-anchor:top" o:gfxdata="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" stroked="f">
+                  <v:shape id="_x0000_s1110" type="#_x0000_t202" style="position:absolute;left:11394;width:23454;height:4847;visibility:visible;mso-wrap-style:square;v-text-anchor:top" o:gfxdata="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" stroked="f">
                     <v:textbox style="mso-fit-shape-to-text:t">
                       <w:txbxContent>
                         <w:p>
@@ -7752,7 +9130,7 @@
                       </w:txbxContent>
                     </v:textbox>
                   </v:shape>
-                  <v:shape id="_x0000_s1098" type="#_x0000_t202" style="position:absolute;left:112;top:1143;width:9402;height:4866;visibility:visible;mso-wrap-style:square;v-text-anchor:top" o:gfxdata="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" filled="f" stroked="f">
+                  <v:shape id="_x0000_s1111" type="#_x0000_t202" style="position:absolute;left:112;top:1143;width:9402;height:4866;visibility:visible;mso-wrap-style:square;v-text-anchor:top" o:gfxdata="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" filled="f" stroked="f">
                     <v:textbox style="mso-fit-shape-to-text:t">
                       <w:txbxContent>
                         <w:p>
@@ -7841,7 +9219,7 @@
                     </v:textbox>
                   </v:shape>
                 </v:group>
-                <v:shape id="Zone de texte 276" o:spid="_x0000_s1099" type="#_x0000_t202" style="position:absolute;left:11331;top:4316;width:23518;height:3479;visibility:visible;mso-wrap-style:square;v-text-anchor:top" o:gfxdata="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" fillcolor="white [3201]" stroked="f" strokeweight=".5pt">
+                <v:shape id="Zone de texte 276" o:spid="_x0000_s1112" type="#_x0000_t202" style="position:absolute;left:11331;top:4316;width:23518;height:3479;visibility:visible;mso-wrap-style:square;v-text-anchor:top" o:gfxdata="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" fillcolor="white [3201]" stroked="f" strokeweight=".5pt">
                   <v:textbox>
                     <w:txbxContent>
                       <w:p>
@@ -7961,7 +9339,7 @@
         <mc:AlternateContent>
           <mc:Choice Requires="wpg">
             <w:drawing>
-              <wp:anchor distT="0" distB="0" distL="114300" distR="114300" simplePos="0" relativeHeight="251642880" behindDoc="0" locked="0" layoutInCell="1" allowOverlap="1" wp14:anchorId="5494E89E" wp14:editId="227A7A82">
+              <wp:anchor distT="0" distB="0" distL="114300" distR="114300" simplePos="0" relativeHeight="251642880" behindDoc="0" locked="0" layoutInCell="1" allowOverlap="1" wp14:anchorId="5494E89E" wp14:editId="2B3C2C6B">
                 <wp:simplePos x="0" y="0"/>
                 <wp:positionH relativeFrom="column">
                   <wp:posOffset>-580819</wp:posOffset>
@@ -8153,9 +9531,9 @@
           </mc:Choice>
           <mc:Fallback>
             <w:pict>
-              <v:group w14:anchorId="5494E89E" id="Groupe 31" o:spid="_x0000_s1100" style="position:absolute;margin-left:-45.75pt;margin-top:237.75pt;width:251.5pt;height:42.15pt;z-index:251642880;mso-position-vertical-relative:page;mso-width-relative:margin" coordorigin="-318" coordsize="31941,5353" o:gfxdata="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">
-                <v:group id="Groupe 24" o:spid="_x0000_s1101" style="position:absolute;left:5619;top:1238;width:26004;height:3619" coordorigin="4476,285" coordsize="26003,3619" o:gfxdata="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">
-                  <v:shape id="_x0000_s1102" type="#_x0000_t202" style="position:absolute;left:4476;top:381;width:23337;height:3238;visibility:visible;mso-wrap-style:square;v-text-anchor:middle" o:gfxdata="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" stroked="f">
+              <v:group w14:anchorId="5494E89E" id="Groupe 31" o:spid="_x0000_s1113" style="position:absolute;margin-left:-45.75pt;margin-top:237.75pt;width:251.5pt;height:42.15pt;z-index:251642880;mso-position-vertical-relative:page;mso-width-relative:margin" coordorigin="-318" coordsize="31941,5353" o:gfxdata="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">
+                <v:group id="Groupe 24" o:spid="_x0000_s1114" style="position:absolute;left:5619;top:1238;width:26004;height:3619" coordorigin="4476,285" coordsize="26003,3619" o:gfxdata="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">
+                  <v:shape id="_x0000_s1115" type="#_x0000_t202" style="position:absolute;left:4476;top:381;width:23337;height:3238;visibility:visible;mso-wrap-style:square;v-text-anchor:middle" o:gfxdata="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" stroked="f">
                     <v:textbox>
                       <w:txbxContent>
                         <w:p>
@@ -8177,1042 +9555,16 @@
                       </w:txbxContent>
                     </v:textbox>
                   </v:shape>
-                  <v:line id="Connecteur droit 28" o:spid="_x0000_s1103" style="position:absolute;visibility:visible;mso-wrap-style:square" from="5048,285" to="30480,285" o:connectortype="straight" o:gfxdata="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" strokecolor="black [3200]" strokeweight=".5pt">
+                  <v:line id="Connecteur droit 28" o:spid="_x0000_s1116" style="position:absolute;visibility:visible;mso-wrap-style:square" from="5048,285" to="30480,285" o:connectortype="straight" o:gfxdata="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" strokecolor="black [3200]" strokeweight=".5pt">
                     <v:stroke joinstyle="miter"/>
                   </v:line>
-                  <v:line id="Connecteur droit 29" o:spid="_x0000_s1104" style="position:absolute;visibility:visible;mso-wrap-style:square" from="5048,3905" to="30480,3905" o:connectortype="straight" o:gfxdata="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" strokecolor="black [3200]" strokeweight=".5pt">
+                  <v:line id="Connecteur droit 29" o:spid="_x0000_s1117" style="position:absolute;visibility:visible;mso-wrap-style:square" from="5048,3905" to="30480,3905" o:connectortype="straight" o:gfxdata="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" strokecolor="black [3200]" strokeweight=".5pt">
                     <v:stroke joinstyle="miter"/>
                   </v:line>
                 </v:group>
-                <v:shape id="Image 30" o:spid="_x0000_s1105" type="#_x0000_t75" alt="Afficher l'image d'origine" style="position:absolute;left:-318;width:6145;height:5353;visibility:visible;mso-wrap-style:square" o:gfxdata="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">
+                <v:shape id="Image 30" o:spid="_x0000_s1118" type="#_x0000_t75" alt="Afficher l'image d'origine" style="position:absolute;left:-318;width:6145;height:5353;visibility:visible;mso-wrap-style:square" o:gfxdata="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">
                   <v:imagedata r:id="rId24" o:title="Afficher l'image d'origine" recolortarget="#1b456c [1444]"/>
                 </v:shape>
-                <w10:wrap anchory="page"/>
-              </v:group>
-            </w:pict>
-          </mc:Fallback>
-        </mc:AlternateContent>
-      </w:r>
-      <w:r>
-        <w:rPr>
-          <w:noProof/>
-          <w:lang w:eastAsia="fr-FR"/>
-        </w:rPr>
-        <mc:AlternateContent>
-          <mc:Choice Requires="wpg">
-            <w:drawing>
-              <wp:anchor distT="0" distB="0" distL="114300" distR="114300" simplePos="0" relativeHeight="251672576" behindDoc="0" locked="0" layoutInCell="1" allowOverlap="1" wp14:anchorId="6C67D068" wp14:editId="4FBAA019">
-                <wp:simplePos x="0" y="0"/>
-                <wp:positionH relativeFrom="column">
-                  <wp:posOffset>3321050</wp:posOffset>
-                </wp:positionH>
-                <wp:positionV relativeFrom="page">
-                  <wp:posOffset>7055485</wp:posOffset>
-                </wp:positionV>
-                <wp:extent cx="3141345" cy="1661160"/>
-                <wp:effectExtent l="0" t="38100" r="1905" b="15240"/>
-                <wp:wrapNone/>
-                <wp:docPr id="199" name="Group 199"/>
-                <wp:cNvGraphicFramePr/>
-                <a:graphic xmlns:a="http://schemas.openxmlformats.org/drawingml/2006/main">
-                  <a:graphicData uri="http://schemas.microsoft.com/office/word/2010/wordprocessingGroup">
-                    <wpg:wgp>
-                      <wpg:cNvGrpSpPr/>
-                      <wpg:grpSpPr>
-                        <a:xfrm>
-                          <a:off x="0" y="0"/>
-                          <a:ext cx="3141345" cy="1661160"/>
-                          <a:chOff x="0" y="0"/>
-                          <a:chExt cx="3141596" cy="1662002"/>
-                        </a:xfrm>
-                      </wpg:grpSpPr>
-                      <wpg:grpSp>
-                        <wpg:cNvPr id="195" name="Group 195"/>
-                        <wpg:cNvGrpSpPr/>
-                        <wpg:grpSpPr>
-                          <a:xfrm>
-                            <a:off x="648586" y="57592"/>
-                            <a:ext cx="2493010" cy="1584723"/>
-                            <a:chOff x="0" y="42530"/>
-                            <a:chExt cx="2493010" cy="1584723"/>
-                          </a:xfrm>
-                        </wpg:grpSpPr>
-                        <wps:wsp>
-                          <wps:cNvPr id="54" name="Zone de texte 2"/>
-                          <wps:cNvSpPr txBox="1">
-                            <a:spLocks noChangeArrowheads="1"/>
-                          </wps:cNvSpPr>
-                          <wps:spPr bwMode="auto">
-                            <a:xfrm>
-                              <a:off x="0" y="1200168"/>
-                              <a:ext cx="2031032" cy="427085"/>
-                            </a:xfrm>
-                            <a:prstGeom prst="rect">
-                              <a:avLst/>
-                            </a:prstGeom>
-                            <a:solidFill>
-                              <a:srgbClr val="FFFFFF"/>
-                            </a:solidFill>
-                            <a:ln w="9525">
-                              <a:noFill/>
-                              <a:miter lim="800000"/>
-                              <a:headEnd/>
-                              <a:tailEnd/>
-                            </a:ln>
-                          </wps:spPr>
-                          <wps:txbx>
-                            <w:txbxContent>
-                              <w:p>
-                                <w:pPr>
-                                  <w:spacing w:after="0" w:line="276" w:lineRule="auto"/>
-                                  <w:jc w:val="both"/>
-                                  <w:rPr>
-                                    <w:rFonts w:ascii="Arial" w:hAnsi="Arial" w:cs="Arial"/>
-                                    <w:b/>
-                                    <w:sz w:val="21"/>
-                                    <w:szCs w:val="21"/>
-                                  </w:rPr>
-                                </w:pPr>
-                                <w:r>
-                                  <w:rPr>
-                                    <w:rFonts w:ascii="Arial" w:hAnsi="Arial" w:cs="Arial"/>
-                                    <w:b/>
-                                    <w:sz w:val="21"/>
-                                    <w:szCs w:val="21"/>
-                                  </w:rPr>
-                                  <w:t xml:space="preserve">Lycée Frédéric Chopin </w:t>
-                                </w:r>
-                              </w:p>
-                              <w:p>
-                                <w:pPr>
-                                  <w:spacing w:after="0" w:line="276" w:lineRule="auto"/>
-                                  <w:jc w:val="both"/>
-                                  <w:rPr>
-                                    <w:rFonts w:ascii="Arial" w:hAnsi="Arial" w:cs="Arial"/>
-                                    <w:sz w:val="21"/>
-                                    <w:szCs w:val="21"/>
-                                  </w:rPr>
-                                </w:pPr>
-                                <w:r>
-                                  <w:rPr>
-                                    <w:rFonts w:ascii="Arial" w:hAnsi="Arial" w:cs="Arial"/>
-                                    <w:sz w:val="21"/>
-                                    <w:szCs w:val="21"/>
-                                  </w:rPr>
-                                  <w:t>Bac STG - Mention Très Bien</w:t>
-                                </w:r>
-                              </w:p>
-                            </w:txbxContent>
-                          </wps:txbx>
-                          <wps:bodyPr rot="0" vert="horz" wrap="square" lIns="91440" tIns="45720" rIns="91440" bIns="45720" anchor="t" anchorCtr="0">
-                            <a:noAutofit/>
-                          </wps:bodyPr>
-                        </wps:wsp>
-                        <wps:wsp>
-                          <wps:cNvPr id="55" name="Zone de texte 2"/>
-                          <wps:cNvSpPr txBox="1">
-                            <a:spLocks noChangeArrowheads="1"/>
-                          </wps:cNvSpPr>
-                          <wps:spPr bwMode="auto">
-                            <a:xfrm>
-                              <a:off x="0" y="595171"/>
-                              <a:ext cx="2493010" cy="447124"/>
-                            </a:xfrm>
-                            <a:prstGeom prst="rect">
-                              <a:avLst/>
-                            </a:prstGeom>
-                            <a:solidFill>
-                              <a:srgbClr val="FFFFFF"/>
-                            </a:solidFill>
-                            <a:ln w="9525">
-                              <a:noFill/>
-                              <a:miter lim="800000"/>
-                              <a:headEnd/>
-                              <a:tailEnd/>
-                            </a:ln>
-                          </wps:spPr>
-                          <wps:txbx>
-                            <w:txbxContent>
-                              <w:p>
-                                <w:pPr>
-                                  <w:spacing w:after="0" w:line="276" w:lineRule="auto"/>
-                                  <w:jc w:val="both"/>
-                                  <w:rPr>
-                                    <w:rFonts w:ascii="Arial" w:hAnsi="Arial" w:cs="Arial"/>
-                                    <w:sz w:val="21"/>
-                                    <w:szCs w:val="21"/>
-                                    <w:lang w:val="en-US"/>
-                                  </w:rPr>
-                                </w:pPr>
-                                <w:r>
-                                  <w:rPr>
-                                    <w:rFonts w:ascii="Arial" w:hAnsi="Arial" w:cs="Arial"/>
-                                    <w:b/>
-                                    <w:sz w:val="21"/>
-                                    <w:szCs w:val="21"/>
-                                    <w:lang w:val="en-US"/>
-                                  </w:rPr>
-                                  <w:t>Keimyung University</w:t>
-                                </w:r>
-                                <w:r>
-                                  <w:rPr>
-                                    <w:rFonts w:ascii="Arial" w:hAnsi="Arial" w:cs="Arial"/>
-                                    <w:sz w:val="21"/>
-                                    <w:szCs w:val="21"/>
-                                    <w:lang w:val="en-US"/>
-                                  </w:rPr>
-                                  <w:t xml:space="preserve"> (</w:t>
-                                </w:r>
-                                <w:r>
-                                  <w:rPr>
-                                    <w:rFonts w:ascii="Arial" w:hAnsi="Arial" w:cs="Arial"/>
-                                    <w:sz w:val="21"/>
-                                    <w:szCs w:val="21"/>
-                                    <w:lang w:val="en-US"/>
-                                  </w:rPr>
-                                  <w:t>South Korea</w:t>
-                                </w:r>
-                                <w:r>
-                                  <w:rPr>
-                                    <w:rFonts w:ascii="Arial" w:hAnsi="Arial" w:cs="Arial"/>
-                                    <w:sz w:val="21"/>
-                                    <w:szCs w:val="21"/>
-                                    <w:lang w:val="en-US"/>
-                                  </w:rPr>
-                                  <w:t>)</w:t>
-                                </w:r>
-                              </w:p>
-                              <w:p>
-                                <w:pPr>
-                                  <w:jc w:val="both"/>
-                                  <w:rPr>
-                                    <w:rFonts w:ascii="Arial" w:hAnsi="Arial" w:cs="Arial"/>
-                                    <w:sz w:val="21"/>
-                                    <w:szCs w:val="21"/>
-                                    <w:lang w:val="en-US"/>
-                                  </w:rPr>
-                                </w:pPr>
-                                <w:r>
-                                  <w:rPr>
-                                    <w:rFonts w:ascii="Arial" w:hAnsi="Arial" w:cs="Arial"/>
-                                    <w:sz w:val="21"/>
-                                    <w:szCs w:val="21"/>
-                                    <w:lang w:val="en-US"/>
-                                  </w:rPr>
-                                  <w:t>Specialization:</w:t>
-                                </w:r>
-                                <w:r>
-                                  <w:rPr>
-                                    <w:rFonts w:ascii="Arial" w:hAnsi="Arial" w:cs="Arial"/>
-                                    <w:sz w:val="21"/>
-                                    <w:szCs w:val="21"/>
-                                    <w:lang w:val="en-US"/>
-                                  </w:rPr>
-                                  <w:t xml:space="preserve"> </w:t>
-                                </w:r>
-                                <w:r>
-                                  <w:rPr>
-                                    <w:rFonts w:ascii="Arial" w:hAnsi="Arial" w:cs="Arial"/>
-                                    <w:sz w:val="21"/>
-                                    <w:szCs w:val="21"/>
-                                    <w:lang w:val="en-US"/>
-                                  </w:rPr>
-                                  <w:t>Mobile development</w:t>
-                                </w:r>
-                              </w:p>
-                            </w:txbxContent>
-                          </wps:txbx>
-                          <wps:bodyPr rot="0" vert="horz" wrap="square" lIns="91440" tIns="45720" rIns="91440" bIns="45720" anchor="t" anchorCtr="0">
-                            <a:noAutofit/>
-                          </wps:bodyPr>
-                        </wps:wsp>
-                        <wps:wsp>
-                          <wps:cNvPr id="56" name="Zone de texte 2"/>
-                          <wps:cNvSpPr txBox="1">
-                            <a:spLocks noChangeArrowheads="1"/>
-                          </wps:cNvSpPr>
-                          <wps:spPr bwMode="auto">
-                            <a:xfrm>
-                              <a:off x="10633" y="42530"/>
-                              <a:ext cx="2393315" cy="510525"/>
-                            </a:xfrm>
-                            <a:prstGeom prst="rect">
-                              <a:avLst/>
-                            </a:prstGeom>
-                            <a:noFill/>
-                            <a:ln w="9525">
-                              <a:noFill/>
-                              <a:miter lim="800000"/>
-                              <a:headEnd/>
-                              <a:tailEnd/>
-                            </a:ln>
-                          </wps:spPr>
-                          <wps:txbx>
-                            <w:txbxContent>
-                              <w:p>
-                                <w:pPr>
-                                  <w:spacing w:after="0" w:line="276" w:lineRule="auto"/>
-                                  <w:jc w:val="both"/>
-                                  <w:rPr>
-                                    <w:rFonts w:ascii="Arial" w:hAnsi="Arial" w:cs="Arial"/>
-                                    <w:b/>
-                                    <w:sz w:val="21"/>
-                                    <w:szCs w:val="21"/>
-                                  </w:rPr>
-                                </w:pPr>
-                                <w:proofErr w:type="spellStart"/>
-                                <w:r>
-                                  <w:rPr>
-                                    <w:rFonts w:ascii="Arial" w:hAnsi="Arial" w:cs="Arial"/>
-                                    <w:b/>
-                                    <w:sz w:val="21"/>
-                                    <w:szCs w:val="21"/>
-                                  </w:rPr>
-                                  <w:t>Epitech</w:t>
-                                </w:r>
-                                <w:proofErr w:type="spellEnd"/>
-                                <w:r>
-                                  <w:rPr>
-                                    <w:rFonts w:ascii="Arial" w:hAnsi="Arial" w:cs="Arial"/>
-                                    <w:b/>
-                                    <w:sz w:val="21"/>
-                                    <w:szCs w:val="21"/>
-                                  </w:rPr>
-                                  <w:br/>
-                                </w:r>
-                                <w:r>
-                                  <w:rPr>
-                                    <w:rFonts w:ascii="Arial" w:hAnsi="Arial" w:cs="Arial"/>
-                                    <w:sz w:val="21"/>
-                                    <w:szCs w:val="21"/>
-                                  </w:rPr>
-                                  <w:t>Expertise informatique</w:t>
-                                </w:r>
-                              </w:p>
-                            </w:txbxContent>
-                          </wps:txbx>
-                          <wps:bodyPr rot="0" vert="horz" wrap="square" lIns="91440" tIns="45720" rIns="91440" bIns="45720" anchor="t" anchorCtr="0">
-                            <a:noAutofit/>
-                          </wps:bodyPr>
-                        </wps:wsp>
-                      </wpg:grpSp>
-                      <wpg:grpSp>
-                        <wpg:cNvPr id="196" name="Groupe 196"/>
-                        <wpg:cNvGrpSpPr/>
-                        <wpg:grpSpPr>
-                          <a:xfrm>
-                            <a:off x="0" y="0"/>
-                            <a:ext cx="665480" cy="1662002"/>
-                            <a:chOff x="0" y="0"/>
-                            <a:chExt cx="665851" cy="2219325"/>
-                          </a:xfrm>
-                        </wpg:grpSpPr>
-                        <wps:wsp>
-                          <wps:cNvPr id="192" name="Zone de texte 2"/>
-                          <wps:cNvSpPr txBox="1">
-                            <a:spLocks noChangeArrowheads="1"/>
-                          </wps:cNvSpPr>
-                          <wps:spPr bwMode="auto">
-                            <a:xfrm>
-                              <a:off x="8626" y="1647645"/>
-                              <a:ext cx="657225" cy="516890"/>
-                            </a:xfrm>
-                            <a:prstGeom prst="rect">
-                              <a:avLst/>
-                            </a:prstGeom>
-                            <a:noFill/>
-                            <a:ln w="9525">
-                              <a:noFill/>
-                              <a:miter lim="800000"/>
-                              <a:headEnd/>
-                              <a:tailEnd/>
-                            </a:ln>
-                          </wps:spPr>
-                          <wps:txbx>
-                            <w:txbxContent>
-                              <w:p>
-                                <w:pPr>
-                                  <w:rPr>
-                                    <w:rFonts w:ascii="Arial" w:hAnsi="Arial" w:cs="Arial"/>
-                                    <w:color w:val="3B3838" w:themeColor="background2" w:themeShade="40"/>
-                                    <w:sz w:val="20"/>
-                                    <w:szCs w:val="20"/>
-                                  </w:rPr>
-                                </w:pPr>
-                                <w:r>
-                                  <w:rPr>
-                                    <w:rFonts w:ascii="Arial" w:hAnsi="Arial" w:cs="Arial"/>
-                                    <w:color w:val="3B3838" w:themeColor="background2" w:themeShade="40"/>
-                                    <w:sz w:val="20"/>
-                                    <w:szCs w:val="20"/>
-                                  </w:rPr>
-                                  <w:t>2007</w:t>
-                                </w:r>
-                                <w:r>
-                                  <w:rPr>
-                                    <w:rFonts w:ascii="Arial" w:hAnsi="Arial" w:cs="Arial"/>
-                                    <w:color w:val="3B3838" w:themeColor="background2" w:themeShade="40"/>
-                                    <w:sz w:val="20"/>
-                                    <w:szCs w:val="20"/>
-                                  </w:rPr>
-                                  <w:t xml:space="preserve"> </w:t>
-                                </w:r>
-                                <w:r>
-                                  <w:rPr>
-                                    <w:rFonts w:ascii="Arial" w:hAnsi="Arial" w:cs="Arial"/>
-                                    <w:color w:val="3B3838" w:themeColor="background2" w:themeShade="40"/>
-                                    <w:sz w:val="20"/>
-                                    <w:szCs w:val="20"/>
-                                  </w:rPr>
-                                  <w:t>-2010</w:t>
-                                </w:r>
-                              </w:p>
-                            </w:txbxContent>
-                          </wps:txbx>
-                          <wps:bodyPr rot="0" vert="horz" wrap="square" lIns="91440" tIns="45720" rIns="91440" bIns="45720" anchor="t" anchorCtr="0">
-                            <a:noAutofit/>
-                          </wps:bodyPr>
-                        </wps:wsp>
-                        <wps:wsp>
-                          <wps:cNvPr id="63" name="Zone de texte 2"/>
-                          <wps:cNvSpPr txBox="1">
-                            <a:spLocks noChangeArrowheads="1"/>
-                          </wps:cNvSpPr>
-                          <wps:spPr bwMode="auto">
-                            <a:xfrm>
-                              <a:off x="0" y="879894"/>
-                              <a:ext cx="657225" cy="516890"/>
-                            </a:xfrm>
-                            <a:prstGeom prst="rect">
-                              <a:avLst/>
-                            </a:prstGeom>
-                            <a:noFill/>
-                            <a:ln w="9525">
-                              <a:noFill/>
-                              <a:miter lim="800000"/>
-                              <a:headEnd/>
-                              <a:tailEnd/>
-                            </a:ln>
-                          </wps:spPr>
-                          <wps:txbx>
-                            <w:txbxContent>
-                              <w:p>
-                                <w:pPr>
-                                  <w:rPr>
-                                    <w:rFonts w:ascii="Arial" w:hAnsi="Arial" w:cs="Arial"/>
-                                    <w:color w:val="3B3838" w:themeColor="background2" w:themeShade="40"/>
-                                    <w:sz w:val="20"/>
-                                    <w:szCs w:val="20"/>
-                                  </w:rPr>
-                                </w:pPr>
-                                <w:r>
-                                  <w:rPr>
-                                    <w:rFonts w:ascii="Arial" w:hAnsi="Arial" w:cs="Arial"/>
-                                    <w:color w:val="3B3838" w:themeColor="background2" w:themeShade="40"/>
-                                    <w:sz w:val="20"/>
-                                    <w:szCs w:val="20"/>
-                                  </w:rPr>
-                                  <w:t>2013</w:t>
-                                </w:r>
-                                <w:r>
-                                  <w:rPr>
-                                    <w:rFonts w:ascii="Arial" w:hAnsi="Arial" w:cs="Arial"/>
-                                    <w:color w:val="3B3838" w:themeColor="background2" w:themeShade="40"/>
-                                    <w:sz w:val="20"/>
-                                    <w:szCs w:val="20"/>
-                                  </w:rPr>
-                                  <w:t xml:space="preserve"> </w:t>
-                                </w:r>
-                                <w:r>
-                                  <w:rPr>
-                                    <w:rFonts w:ascii="Arial" w:hAnsi="Arial" w:cs="Arial"/>
-                                    <w:color w:val="3B3838" w:themeColor="background2" w:themeShade="40"/>
-                                    <w:sz w:val="20"/>
-                                    <w:szCs w:val="20"/>
-                                  </w:rPr>
-                                  <w:t>-2014</w:t>
-                                </w:r>
-                              </w:p>
-                            </w:txbxContent>
-                          </wps:txbx>
-                          <wps:bodyPr rot="0" vert="horz" wrap="square" lIns="91440" tIns="45720" rIns="91440" bIns="45720" anchor="t" anchorCtr="0">
-                            <a:noAutofit/>
-                          </wps:bodyPr>
-                        </wps:wsp>
-                        <wps:wsp>
-                          <wps:cNvPr id="62" name="Zone de texte 2"/>
-                          <wps:cNvSpPr txBox="1">
-                            <a:spLocks noChangeArrowheads="1"/>
-                          </wps:cNvSpPr>
-                          <wps:spPr bwMode="auto">
-                            <a:xfrm>
-                              <a:off x="0" y="163901"/>
-                              <a:ext cx="657225" cy="516890"/>
-                            </a:xfrm>
-                            <a:prstGeom prst="rect">
-                              <a:avLst/>
-                            </a:prstGeom>
-                            <a:noFill/>
-                            <a:ln w="9525">
-                              <a:noFill/>
-                              <a:miter lim="800000"/>
-                              <a:headEnd/>
-                              <a:tailEnd/>
-                            </a:ln>
-                          </wps:spPr>
-                          <wps:txbx>
-                            <w:txbxContent>
-                              <w:p>
-                                <w:pPr>
-                                  <w:rPr>
-                                    <w:rFonts w:ascii="Arial" w:hAnsi="Arial" w:cs="Arial"/>
-                                    <w:color w:val="3B3838" w:themeColor="background2" w:themeShade="40"/>
-                                    <w:sz w:val="20"/>
-                                    <w:szCs w:val="20"/>
-                                  </w:rPr>
-                                </w:pPr>
-                                <w:r>
-                                  <w:rPr>
-                                    <w:rFonts w:ascii="Arial" w:hAnsi="Arial" w:cs="Arial"/>
-                                    <w:color w:val="3B3838" w:themeColor="background2" w:themeShade="40"/>
-                                    <w:sz w:val="20"/>
-                                    <w:szCs w:val="20"/>
-                                  </w:rPr>
-                                  <w:t>2010</w:t>
-                                </w:r>
-                                <w:r>
-                                  <w:rPr>
-                                    <w:rFonts w:ascii="Arial" w:hAnsi="Arial" w:cs="Arial"/>
-                                    <w:color w:val="3B3838" w:themeColor="background2" w:themeShade="40"/>
-                                    <w:sz w:val="20"/>
-                                    <w:szCs w:val="20"/>
-                                  </w:rPr>
-                                  <w:t xml:space="preserve"> - </w:t>
-                                </w:r>
-                                <w:r>
-                                  <w:rPr>
-                                    <w:rFonts w:ascii="Arial" w:hAnsi="Arial" w:cs="Arial"/>
-                                    <w:color w:val="3B3838" w:themeColor="background2" w:themeShade="40"/>
-                                    <w:sz w:val="20"/>
-                                    <w:szCs w:val="20"/>
-                                  </w:rPr>
-                                  <w:t>2015</w:t>
-                                </w:r>
-                              </w:p>
-                            </w:txbxContent>
-                          </wps:txbx>
-                          <wps:bodyPr rot="0" vert="horz" wrap="square" lIns="91440" tIns="45720" rIns="91440" bIns="45720" anchor="t" anchorCtr="0">
-                            <a:noAutofit/>
-                          </wps:bodyPr>
-                        </wps:wsp>
-                        <wps:wsp>
-                          <wps:cNvPr id="57" name="Connecteur droit avec flèche 57"/>
-                          <wps:cNvCnPr/>
-                          <wps:spPr>
-                            <a:xfrm flipV="1">
-                              <a:off x="526211" y="0"/>
-                              <a:ext cx="0" cy="2219325"/>
-                            </a:xfrm>
-                            <a:prstGeom prst="straightConnector1">
-                              <a:avLst/>
-                            </a:prstGeom>
-                            <a:ln>
-                              <a:solidFill>
-                                <a:schemeClr val="bg2">
-                                  <a:lumMod val="50000"/>
-                                </a:schemeClr>
-                              </a:solidFill>
-                              <a:tailEnd type="triangle"/>
-                            </a:ln>
-                          </wps:spPr>
-                          <wps:style>
-                            <a:lnRef idx="1">
-                              <a:schemeClr val="dk1"/>
-                            </a:lnRef>
-                            <a:fillRef idx="0">
-                              <a:schemeClr val="dk1"/>
-                            </a:fillRef>
-                            <a:effectRef idx="0">
-                              <a:schemeClr val="dk1"/>
-                            </a:effectRef>
-                            <a:fontRef idx="minor">
-                              <a:schemeClr val="tx1"/>
-                            </a:fontRef>
-                          </wps:style>
-                          <wps:bodyPr/>
-                        </wps:wsp>
-                        <wps:wsp>
-                          <wps:cNvPr id="58" name="Ellipse 58"/>
-                          <wps:cNvSpPr/>
-                          <wps:spPr>
-                            <a:xfrm>
-                              <a:off x="491706" y="327803"/>
-                              <a:ext cx="76200" cy="85725"/>
-                            </a:xfrm>
-                            <a:prstGeom prst="ellipse">
-                              <a:avLst/>
-                            </a:prstGeom>
-                            <a:solidFill>
-                              <a:schemeClr val="bg2">
-                                <a:lumMod val="50000"/>
-                              </a:schemeClr>
-                            </a:solidFill>
-                            <a:ln>
-                              <a:noFill/>
-                            </a:ln>
-                          </wps:spPr>
-                          <wps:style>
-                            <a:lnRef idx="2">
-                              <a:schemeClr val="accent1">
-                                <a:shade val="50000"/>
-                              </a:schemeClr>
-                            </a:lnRef>
-                            <a:fillRef idx="1">
-                              <a:schemeClr val="accent1"/>
-                            </a:fillRef>
-                            <a:effectRef idx="0">
-                              <a:schemeClr val="accent1"/>
-                            </a:effectRef>
-                            <a:fontRef idx="minor">
-                              <a:schemeClr val="lt1"/>
-                            </a:fontRef>
-                          </wps:style>
-                          <wps:bodyPr rot="0" spcFirstLastPara="0" vertOverflow="overflow" horzOverflow="overflow" vert="horz" wrap="square" lIns="91440" tIns="45720" rIns="91440" bIns="45720" numCol="1" spcCol="0" rtlCol="0" fromWordArt="0" anchor="ctr" anchorCtr="0" forceAA="0" compatLnSpc="1">
-                            <a:prstTxWarp prst="textNoShape">
-                              <a:avLst/>
-                            </a:prstTxWarp>
-                            <a:noAutofit/>
-                          </wps:bodyPr>
-                        </wps:wsp>
-                        <wps:wsp>
-                          <wps:cNvPr id="60" name="Ellipse 60"/>
-                          <wps:cNvSpPr/>
-                          <wps:spPr>
-                            <a:xfrm>
-                              <a:off x="491706" y="1069675"/>
-                              <a:ext cx="76200" cy="85725"/>
-                            </a:xfrm>
-                            <a:prstGeom prst="ellipse">
-                              <a:avLst/>
-                            </a:prstGeom>
-                            <a:solidFill>
-                              <a:schemeClr val="bg2">
-                                <a:lumMod val="50000"/>
-                              </a:schemeClr>
-                            </a:solidFill>
-                            <a:ln>
-                              <a:noFill/>
-                            </a:ln>
-                          </wps:spPr>
-                          <wps:style>
-                            <a:lnRef idx="2">
-                              <a:schemeClr val="accent1">
-                                <a:shade val="50000"/>
-                              </a:schemeClr>
-                            </a:lnRef>
-                            <a:fillRef idx="1">
-                              <a:schemeClr val="accent1"/>
-                            </a:fillRef>
-                            <a:effectRef idx="0">
-                              <a:schemeClr val="accent1"/>
-                            </a:effectRef>
-                            <a:fontRef idx="minor">
-                              <a:schemeClr val="lt1"/>
-                            </a:fontRef>
-                          </wps:style>
-                          <wps:bodyPr rot="0" spcFirstLastPara="0" vertOverflow="overflow" horzOverflow="overflow" vert="horz" wrap="square" lIns="91440" tIns="45720" rIns="91440" bIns="45720" numCol="1" spcCol="0" rtlCol="0" fromWordArt="0" anchor="ctr" anchorCtr="0" forceAA="0" compatLnSpc="1">
-                            <a:prstTxWarp prst="textNoShape">
-                              <a:avLst/>
-                            </a:prstTxWarp>
-                            <a:noAutofit/>
-                          </wps:bodyPr>
-                        </wps:wsp>
-                        <wps:wsp>
-                          <wps:cNvPr id="61" name="Ellipse 61"/>
-                          <wps:cNvSpPr/>
-                          <wps:spPr>
-                            <a:xfrm>
-                              <a:off x="491706" y="1846052"/>
-                              <a:ext cx="76200" cy="85725"/>
-                            </a:xfrm>
-                            <a:prstGeom prst="ellipse">
-                              <a:avLst/>
-                            </a:prstGeom>
-                            <a:solidFill>
-                              <a:schemeClr val="bg2">
-                                <a:lumMod val="50000"/>
-                              </a:schemeClr>
-                            </a:solidFill>
-                            <a:ln>
-                              <a:noFill/>
-                            </a:ln>
-                          </wps:spPr>
-                          <wps:style>
-                            <a:lnRef idx="2">
-                              <a:schemeClr val="accent1">
-                                <a:shade val="50000"/>
-                              </a:schemeClr>
-                            </a:lnRef>
-                            <a:fillRef idx="1">
-                              <a:schemeClr val="accent1"/>
-                            </a:fillRef>
-                            <a:effectRef idx="0">
-                              <a:schemeClr val="accent1"/>
-                            </a:effectRef>
-                            <a:fontRef idx="minor">
-                              <a:schemeClr val="lt1"/>
-                            </a:fontRef>
-                          </wps:style>
-                          <wps:bodyPr rot="0" spcFirstLastPara="0" vertOverflow="overflow" horzOverflow="overflow" vert="horz" wrap="square" lIns="91440" tIns="45720" rIns="91440" bIns="45720" numCol="1" spcCol="0" rtlCol="0" fromWordArt="0" anchor="ctr" anchorCtr="0" forceAA="0" compatLnSpc="1">
-                            <a:prstTxWarp prst="textNoShape">
-                              <a:avLst/>
-                            </a:prstTxWarp>
-                            <a:noAutofit/>
-                          </wps:bodyPr>
-                        </wps:wsp>
-                      </wpg:grpSp>
-                    </wpg:wgp>
-                  </a:graphicData>
-                </a:graphic>
-                <wp14:sizeRelV relativeFrom="margin">
-                  <wp14:pctHeight>0</wp14:pctHeight>
-                </wp14:sizeRelV>
-              </wp:anchor>
-            </w:drawing>
-          </mc:Choice>
-          <mc:Fallback>
-            <w:pict>
-              <v:group w14:anchorId="6C67D068" id="Group 199" o:spid="_x0000_s1106" style="position:absolute;margin-left:261.5pt;margin-top:555.55pt;width:247.35pt;height:130.8pt;z-index:251672576;mso-position-vertical-relative:page;mso-height-relative:margin" coordsize="31415,16620" o:gfxdata="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">
-                <v:group id="Group 195" o:spid="_x0000_s1107" style="position:absolute;left:6485;top:575;width:24930;height:15848" coordorigin=",425" coordsize="24930,15847" o:gfxdata="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">
-                  <v:shape id="_x0000_s1108" type="#_x0000_t202" style="position:absolute;top:12001;width:20310;height:4271;visibility:visible;mso-wrap-style:square;v-text-anchor:top" o:gfxdata="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" stroked="f">
-                    <v:textbox>
-                      <w:txbxContent>
-                        <w:p>
-                          <w:pPr>
-                            <w:spacing w:after="0" w:line="276" w:lineRule="auto"/>
-                            <w:jc w:val="both"/>
-                            <w:rPr>
-                              <w:rFonts w:ascii="Arial" w:hAnsi="Arial" w:cs="Arial"/>
-                              <w:b/>
-                              <w:sz w:val="21"/>
-                              <w:szCs w:val="21"/>
-                            </w:rPr>
-                          </w:pPr>
-                          <w:r>
-                            <w:rPr>
-                              <w:rFonts w:ascii="Arial" w:hAnsi="Arial" w:cs="Arial"/>
-                              <w:b/>
-                              <w:sz w:val="21"/>
-                              <w:szCs w:val="21"/>
-                            </w:rPr>
-                            <w:t xml:space="preserve">Lycée Frédéric Chopin </w:t>
-                          </w:r>
-                        </w:p>
-                        <w:p>
-                          <w:pPr>
-                            <w:spacing w:after="0" w:line="276" w:lineRule="auto"/>
-                            <w:jc w:val="both"/>
-                            <w:rPr>
-                              <w:rFonts w:ascii="Arial" w:hAnsi="Arial" w:cs="Arial"/>
-                              <w:sz w:val="21"/>
-                              <w:szCs w:val="21"/>
-                            </w:rPr>
-                          </w:pPr>
-                          <w:r>
-                            <w:rPr>
-                              <w:rFonts w:ascii="Arial" w:hAnsi="Arial" w:cs="Arial"/>
-                              <w:sz w:val="21"/>
-                              <w:szCs w:val="21"/>
-                            </w:rPr>
-                            <w:t>Bac STG - Mention Très Bien</w:t>
-                          </w:r>
-                        </w:p>
-                      </w:txbxContent>
-                    </v:textbox>
-                  </v:shape>
-                  <v:shape id="_x0000_s1109" type="#_x0000_t202" style="position:absolute;top:5951;width:24930;height:4471;visibility:visible;mso-wrap-style:square;v-text-anchor:top" o:gfxdata="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" stroked="f">
-                    <v:textbox>
-                      <w:txbxContent>
-                        <w:p>
-                          <w:pPr>
-                            <w:spacing w:after="0" w:line="276" w:lineRule="auto"/>
-                            <w:jc w:val="both"/>
-                            <w:rPr>
-                              <w:rFonts w:ascii="Arial" w:hAnsi="Arial" w:cs="Arial"/>
-                              <w:sz w:val="21"/>
-                              <w:szCs w:val="21"/>
-                              <w:lang w:val="en-US"/>
-                            </w:rPr>
-                          </w:pPr>
-                          <w:r>
-                            <w:rPr>
-                              <w:rFonts w:ascii="Arial" w:hAnsi="Arial" w:cs="Arial"/>
-                              <w:b/>
-                              <w:sz w:val="21"/>
-                              <w:szCs w:val="21"/>
-                              <w:lang w:val="en-US"/>
-                            </w:rPr>
-                            <w:t>Keimyung University</w:t>
-                          </w:r>
-                          <w:r>
-                            <w:rPr>
-                              <w:rFonts w:ascii="Arial" w:hAnsi="Arial" w:cs="Arial"/>
-                              <w:sz w:val="21"/>
-                              <w:szCs w:val="21"/>
-                              <w:lang w:val="en-US"/>
-                            </w:rPr>
-                            <w:t xml:space="preserve"> (</w:t>
-                          </w:r>
-                          <w:r>
-                            <w:rPr>
-                              <w:rFonts w:ascii="Arial" w:hAnsi="Arial" w:cs="Arial"/>
-                              <w:sz w:val="21"/>
-                              <w:szCs w:val="21"/>
-                              <w:lang w:val="en-US"/>
-                            </w:rPr>
-                            <w:t>South Korea</w:t>
-                          </w:r>
-                          <w:r>
-                            <w:rPr>
-                              <w:rFonts w:ascii="Arial" w:hAnsi="Arial" w:cs="Arial"/>
-                              <w:sz w:val="21"/>
-                              <w:szCs w:val="21"/>
-                              <w:lang w:val="en-US"/>
-                            </w:rPr>
-                            <w:t>)</w:t>
-                          </w:r>
-                        </w:p>
-                        <w:p>
-                          <w:pPr>
-                            <w:jc w:val="both"/>
-                            <w:rPr>
-                              <w:rFonts w:ascii="Arial" w:hAnsi="Arial" w:cs="Arial"/>
-                              <w:sz w:val="21"/>
-                              <w:szCs w:val="21"/>
-                              <w:lang w:val="en-US"/>
-                            </w:rPr>
-                          </w:pPr>
-                          <w:r>
-                            <w:rPr>
-                              <w:rFonts w:ascii="Arial" w:hAnsi="Arial" w:cs="Arial"/>
-                              <w:sz w:val="21"/>
-                              <w:szCs w:val="21"/>
-                              <w:lang w:val="en-US"/>
-                            </w:rPr>
-                            <w:t>Specialization:</w:t>
-                          </w:r>
-                          <w:r>
-                            <w:rPr>
-                              <w:rFonts w:ascii="Arial" w:hAnsi="Arial" w:cs="Arial"/>
-                              <w:sz w:val="21"/>
-                              <w:szCs w:val="21"/>
-                              <w:lang w:val="en-US"/>
-                            </w:rPr>
-                            <w:t xml:space="preserve"> </w:t>
-                          </w:r>
-                          <w:r>
-                            <w:rPr>
-                              <w:rFonts w:ascii="Arial" w:hAnsi="Arial" w:cs="Arial"/>
-                              <w:sz w:val="21"/>
-                              <w:szCs w:val="21"/>
-                              <w:lang w:val="en-US"/>
-                            </w:rPr>
-                            <w:t>Mobile development</w:t>
-                          </w:r>
-                        </w:p>
-                      </w:txbxContent>
-                    </v:textbox>
-                  </v:shape>
-                  <v:shape id="_x0000_s1110" type="#_x0000_t202" style="position:absolute;left:106;top:425;width:23933;height:5105;visibility:visible;mso-wrap-style:square;v-text-anchor:top" o:gfxdata="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" filled="f" stroked="f">
-                    <v:textbox>
-                      <w:txbxContent>
-                        <w:p>
-                          <w:pPr>
-                            <w:spacing w:after="0" w:line="276" w:lineRule="auto"/>
-                            <w:jc w:val="both"/>
-                            <w:rPr>
-                              <w:rFonts w:ascii="Arial" w:hAnsi="Arial" w:cs="Arial"/>
-                              <w:b/>
-                              <w:sz w:val="21"/>
-                              <w:szCs w:val="21"/>
-                            </w:rPr>
-                          </w:pPr>
-                          <w:proofErr w:type="spellStart"/>
-                          <w:r>
-                            <w:rPr>
-                              <w:rFonts w:ascii="Arial" w:hAnsi="Arial" w:cs="Arial"/>
-                              <w:b/>
-                              <w:sz w:val="21"/>
-                              <w:szCs w:val="21"/>
-                            </w:rPr>
-                            <w:t>Epitech</w:t>
-                          </w:r>
-                          <w:proofErr w:type="spellEnd"/>
-                          <w:r>
-                            <w:rPr>
-                              <w:rFonts w:ascii="Arial" w:hAnsi="Arial" w:cs="Arial"/>
-                              <w:b/>
-                              <w:sz w:val="21"/>
-                              <w:szCs w:val="21"/>
-                            </w:rPr>
-                            <w:br/>
-                          </w:r>
-                          <w:r>
-                            <w:rPr>
-                              <w:rFonts w:ascii="Arial" w:hAnsi="Arial" w:cs="Arial"/>
-                              <w:sz w:val="21"/>
-                              <w:szCs w:val="21"/>
-                            </w:rPr>
-                            <w:t>Expertise informatique</w:t>
-                          </w:r>
-                        </w:p>
-                      </w:txbxContent>
-                    </v:textbox>
-                  </v:shape>
-                </v:group>
-                <v:group id="Groupe 196" o:spid="_x0000_s1111" style="position:absolute;width:6654;height:16620" coordsize="6658,22193" o:gfxdata="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">
-                  <v:shape id="_x0000_s1112" type="#_x0000_t202" style="position:absolute;left:86;top:16476;width:6572;height:5169;visibility:visible;mso-wrap-style:square;v-text-anchor:top" o:gfxdata="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" filled="f" stroked="f">
-                    <v:textbox>
-                      <w:txbxContent>
-                        <w:p>
-                          <w:pPr>
-                            <w:rPr>
-                              <w:rFonts w:ascii="Arial" w:hAnsi="Arial" w:cs="Arial"/>
-                              <w:color w:val="3B3838" w:themeColor="background2" w:themeShade="40"/>
-                              <w:sz w:val="20"/>
-                              <w:szCs w:val="20"/>
-                            </w:rPr>
-                          </w:pPr>
-                          <w:r>
-                            <w:rPr>
-                              <w:rFonts w:ascii="Arial" w:hAnsi="Arial" w:cs="Arial"/>
-                              <w:color w:val="3B3838" w:themeColor="background2" w:themeShade="40"/>
-                              <w:sz w:val="20"/>
-                              <w:szCs w:val="20"/>
-                            </w:rPr>
-                            <w:t>2007</w:t>
-                          </w:r>
-                          <w:r>
-                            <w:rPr>
-                              <w:rFonts w:ascii="Arial" w:hAnsi="Arial" w:cs="Arial"/>
-                              <w:color w:val="3B3838" w:themeColor="background2" w:themeShade="40"/>
-                              <w:sz w:val="20"/>
-                              <w:szCs w:val="20"/>
-                            </w:rPr>
-                            <w:t xml:space="preserve"> </w:t>
-                          </w:r>
-                          <w:r>
-                            <w:rPr>
-                              <w:rFonts w:ascii="Arial" w:hAnsi="Arial" w:cs="Arial"/>
-                              <w:color w:val="3B3838" w:themeColor="background2" w:themeShade="40"/>
-                              <w:sz w:val="20"/>
-                              <w:szCs w:val="20"/>
-                            </w:rPr>
-                            <w:t>-2010</w:t>
-                          </w:r>
-                        </w:p>
-                      </w:txbxContent>
-                    </v:textbox>
-                  </v:shape>
-                  <v:shape id="_x0000_s1113" type="#_x0000_t202" style="position:absolute;top:8798;width:6572;height:5169;visibility:visible;mso-wrap-style:square;v-text-anchor:top" o:gfxdata="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" filled="f" stroked="f">
-                    <v:textbox>
-                      <w:txbxContent>
-                        <w:p>
-                          <w:pPr>
-                            <w:rPr>
-                              <w:rFonts w:ascii="Arial" w:hAnsi="Arial" w:cs="Arial"/>
-                              <w:color w:val="3B3838" w:themeColor="background2" w:themeShade="40"/>
-                              <w:sz w:val="20"/>
-                              <w:szCs w:val="20"/>
-                            </w:rPr>
-                          </w:pPr>
-                          <w:r>
-                            <w:rPr>
-                              <w:rFonts w:ascii="Arial" w:hAnsi="Arial" w:cs="Arial"/>
-                              <w:color w:val="3B3838" w:themeColor="background2" w:themeShade="40"/>
-                              <w:sz w:val="20"/>
-                              <w:szCs w:val="20"/>
-                            </w:rPr>
-                            <w:t>2013</w:t>
-                          </w:r>
-                          <w:r>
-                            <w:rPr>
-                              <w:rFonts w:ascii="Arial" w:hAnsi="Arial" w:cs="Arial"/>
-                              <w:color w:val="3B3838" w:themeColor="background2" w:themeShade="40"/>
-                              <w:sz w:val="20"/>
-                              <w:szCs w:val="20"/>
-                            </w:rPr>
-                            <w:t xml:space="preserve"> </w:t>
-                          </w:r>
-                          <w:r>
-                            <w:rPr>
-                              <w:rFonts w:ascii="Arial" w:hAnsi="Arial" w:cs="Arial"/>
-                              <w:color w:val="3B3838" w:themeColor="background2" w:themeShade="40"/>
-                              <w:sz w:val="20"/>
-                              <w:szCs w:val="20"/>
-                            </w:rPr>
-                            <w:t>-2014</w:t>
-                          </w:r>
-                        </w:p>
-                      </w:txbxContent>
-                    </v:textbox>
-                  </v:shape>
-                  <v:shape id="_x0000_s1114" type="#_x0000_t202" style="position:absolute;top:1639;width:6572;height:5168;visibility:visible;mso-wrap-style:square;v-text-anchor:top" o:gfxdata="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" filled="f" stroked="f">
-                    <v:textbox>
-                      <w:txbxContent>
-                        <w:p>
-                          <w:pPr>
-                            <w:rPr>
-                              <w:rFonts w:ascii="Arial" w:hAnsi="Arial" w:cs="Arial"/>
-                              <w:color w:val="3B3838" w:themeColor="background2" w:themeShade="40"/>
-                              <w:sz w:val="20"/>
-                              <w:szCs w:val="20"/>
-                            </w:rPr>
-                          </w:pPr>
-                          <w:r>
-                            <w:rPr>
-                              <w:rFonts w:ascii="Arial" w:hAnsi="Arial" w:cs="Arial"/>
-                              <w:color w:val="3B3838" w:themeColor="background2" w:themeShade="40"/>
-                              <w:sz w:val="20"/>
-                              <w:szCs w:val="20"/>
-                            </w:rPr>
-                            <w:t>2010</w:t>
-                          </w:r>
-                          <w:r>
-                            <w:rPr>
-                              <w:rFonts w:ascii="Arial" w:hAnsi="Arial" w:cs="Arial"/>
-                              <w:color w:val="3B3838" w:themeColor="background2" w:themeShade="40"/>
-                              <w:sz w:val="20"/>
-                              <w:szCs w:val="20"/>
-                            </w:rPr>
-                            <w:t xml:space="preserve"> - </w:t>
-                          </w:r>
-                          <w:r>
-                            <w:rPr>
-                              <w:rFonts w:ascii="Arial" w:hAnsi="Arial" w:cs="Arial"/>
-                              <w:color w:val="3B3838" w:themeColor="background2" w:themeShade="40"/>
-                              <w:sz w:val="20"/>
-                              <w:szCs w:val="20"/>
-                            </w:rPr>
-                            <w:t>2015</w:t>
-                          </w:r>
-                        </w:p>
-                      </w:txbxContent>
-                    </v:textbox>
-                  </v:shape>
-                  <v:shape id="Connecteur droit avec flèche 57" o:spid="_x0000_s1115" type="#_x0000_t32" style="position:absolute;left:5262;width:0;height:22193;flip:y;visibility:visible;mso-wrap-style:square" o:connectortype="straight" o:gfxdata="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" strokecolor="#747070 [1614]" strokeweight=".5pt">
-                    <v:stroke endarrow="block" joinstyle="miter"/>
-                  </v:shape>
-                  <v:oval id="Ellipse 58" o:spid="_x0000_s1116" style="position:absolute;left:4917;top:3278;width:762;height:857;visibility:visible;mso-wrap-style:square;v-text-anchor:middle" o:gfxdata="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" fillcolor="#747070 [1614]" stroked="f" strokeweight="1pt">
-                    <v:stroke joinstyle="miter"/>
-                  </v:oval>
-                  <v:oval id="Ellipse 60" o:spid="_x0000_s1117" style="position:absolute;left:4917;top:10696;width:762;height:858;visibility:visible;mso-wrap-style:square;v-text-anchor:middle" o:gfxdata="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" fillcolor="#747070 [1614]" stroked="f" strokeweight="1pt">
-                    <v:stroke joinstyle="miter"/>
-                  </v:oval>
-                  <v:oval id="Ellipse 61" o:spid="_x0000_s1118" style="position:absolute;left:4917;top:18460;width:762;height:857;visibility:visible;mso-wrap-style:square;v-text-anchor:middle" o:gfxdata="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" fillcolor="#747070 [1614]" stroked="f" strokeweight="1pt">
-                    <v:stroke joinstyle="miter"/>
-                  </v:oval>
-                </v:group>
                 <w10:wrap anchory="page"/>
               </v:group>
             </w:pict>

</xml_diff>

<commit_message>
add full remote info
</commit_message>
<xml_diff>
--- a/manual_en_rust.docx
+++ b/manual_en_rust.docx
@@ -3602,15 +3602,6 @@
                                   <w:jc w:val="both"/>
                                   <w:rPr>
                                     <w:rFonts w:ascii="Arial" w:hAnsi="Arial" w:cs="Arial"/>
-                                    <w:i/>
-                                    <w:sz w:val="21"/>
-                                    <w:szCs w:val="21"/>
-                                    <w:lang w:val="en-US"/>
-                                  </w:rPr>
-                                </w:pPr>
-                                <w:r>
-                                  <w:rPr>
-                                    <w:rFonts w:ascii="Arial" w:hAnsi="Arial" w:cs="Arial"/>
                                     <w:b/>
                                     <w:bCs/>
                                     <w:i/>
@@ -3619,17 +3610,29 @@
                                     <w:szCs w:val="21"/>
                                     <w:lang w:val="en-US"/>
                                   </w:rPr>
-                                  <w:t>Game</w:t>
-                                </w:r>
+                                </w:pPr>
                                 <w:r>
                                   <w:rPr>
                                     <w:rFonts w:ascii="Arial" w:hAnsi="Arial" w:cs="Arial"/>
+                                    <w:b/>
+                                    <w:bCs/>
                                     <w:i/>
                                     <w:color w:val="00B050"/>
                                     <w:sz w:val="21"/>
                                     <w:szCs w:val="21"/>
                                     <w:lang w:val="en-US"/>
                                   </w:rPr>
+                                  <w:t>Game</w:t>
+                                </w:r>
+                                <w:r>
+                                  <w:rPr>
+                                    <w:rFonts w:ascii="Arial" w:hAnsi="Arial" w:cs="Arial"/>
+                                    <w:i/>
+                                    <w:color w:val="00B050"/>
+                                    <w:sz w:val="21"/>
+                                    <w:szCs w:val="21"/>
+                                    <w:lang w:val="en-US"/>
+                                  </w:rPr>
                                   <w:t xml:space="preserve"> </w:t>
                                 </w:r>
                                 <w:r>
@@ -3641,6 +3644,29 @@
                                     <w:lang w:val="en-US"/>
                                   </w:rPr>
                                   <w:t>Developer</w:t>
+                                </w:r>
+                                <w:r>
+                                  <w:rPr>
+                                    <w:rFonts w:ascii="Arial" w:hAnsi="Arial" w:cs="Arial"/>
+                                    <w:i/>
+                                    <w:sz w:val="21"/>
+                                    <w:szCs w:val="21"/>
+                                    <w:lang w:val="en-US"/>
+                                  </w:rPr>
+                                  <w:t xml:space="preserve">, </w:t>
+                                </w:r>
+                                <w:r>
+                                  <w:rPr>
+                                    <w:rFonts w:ascii="Arial" w:hAnsi="Arial" w:cs="Arial"/>
+                                    <w:b/>
+                                    <w:bCs/>
+                                    <w:i/>
+                                    <w:color w:val="00B050"/>
+                                    <w:sz w:val="21"/>
+                                    <w:szCs w:val="21"/>
+                                    <w:lang w:val="en-US"/>
+                                  </w:rPr>
+                                  <w:t>Full Remote</w:t>
                                 </w:r>
                               </w:p>
                             </w:txbxContent>
@@ -3837,15 +3863,6 @@
                             <w:jc w:val="both"/>
                             <w:rPr>
                               <w:rFonts w:ascii="Arial" w:hAnsi="Arial" w:cs="Arial"/>
-                              <w:i/>
-                              <w:sz w:val="21"/>
-                              <w:szCs w:val="21"/>
-                              <w:lang w:val="en-US"/>
-                            </w:rPr>
-                          </w:pPr>
-                          <w:r>
-                            <w:rPr>
-                              <w:rFonts w:ascii="Arial" w:hAnsi="Arial" w:cs="Arial"/>
                               <w:b/>
                               <w:bCs/>
                               <w:i/>
@@ -3854,17 +3871,29 @@
                               <w:szCs w:val="21"/>
                               <w:lang w:val="en-US"/>
                             </w:rPr>
-                            <w:t>Game</w:t>
-                          </w:r>
+                          </w:pPr>
                           <w:r>
                             <w:rPr>
                               <w:rFonts w:ascii="Arial" w:hAnsi="Arial" w:cs="Arial"/>
+                              <w:b/>
+                              <w:bCs/>
                               <w:i/>
                               <w:color w:val="00B050"/>
                               <w:sz w:val="21"/>
                               <w:szCs w:val="21"/>
                               <w:lang w:val="en-US"/>
                             </w:rPr>
+                            <w:t>Game</w:t>
+                          </w:r>
+                          <w:r>
+                            <w:rPr>
+                              <w:rFonts w:ascii="Arial" w:hAnsi="Arial" w:cs="Arial"/>
+                              <w:i/>
+                              <w:color w:val="00B050"/>
+                              <w:sz w:val="21"/>
+                              <w:szCs w:val="21"/>
+                              <w:lang w:val="en-US"/>
+                            </w:rPr>
                             <w:t xml:space="preserve"> </w:t>
                           </w:r>
                           <w:r>
@@ -3876,6 +3905,29 @@
                               <w:lang w:val="en-US"/>
                             </w:rPr>
                             <w:t>Developer</w:t>
+                          </w:r>
+                          <w:r>
+                            <w:rPr>
+                              <w:rFonts w:ascii="Arial" w:hAnsi="Arial" w:cs="Arial"/>
+                              <w:i/>
+                              <w:sz w:val="21"/>
+                              <w:szCs w:val="21"/>
+                              <w:lang w:val="en-US"/>
+                            </w:rPr>
+                            <w:t xml:space="preserve">, </w:t>
+                          </w:r>
+                          <w:r>
+                            <w:rPr>
+                              <w:rFonts w:ascii="Arial" w:hAnsi="Arial" w:cs="Arial"/>
+                              <w:b/>
+                              <w:bCs/>
+                              <w:i/>
+                              <w:color w:val="00B050"/>
+                              <w:sz w:val="21"/>
+                              <w:szCs w:val="21"/>
+                              <w:lang w:val="en-US"/>
+                            </w:rPr>
+                            <w:t>Full Remote</w:t>
                           </w:r>
                         </w:p>
                       </w:txbxContent>

</xml_diff>

<commit_message>
add links to images
</commit_message>
<xml_diff>
--- a/manual_en_rust.docx
+++ b/manual_en_rust.docx
@@ -8,7 +8,7 @@
           <w:noProof/>
         </w:rPr>
         <w:drawing>
-          <wp:anchor distT="0" distB="0" distL="114300" distR="114300" simplePos="0" relativeHeight="251858944" behindDoc="0" locked="0" layoutInCell="1" allowOverlap="1" wp14:anchorId="50E65441" wp14:editId="2FA7DC36">
+          <wp:anchor distT="0" distB="0" distL="114300" distR="114300" simplePos="0" relativeHeight="251858944" behindDoc="0" locked="0" layoutInCell="1" allowOverlap="1" wp14:anchorId="50E65441" wp14:editId="7B3FD7ED">
             <wp:simplePos x="0" y="0"/>
             <wp:positionH relativeFrom="page">
               <wp:posOffset>381000</wp:posOffset>
@@ -19,7 +19,9 @@
             <wp:extent cx="1076960" cy="1076960"/>
             <wp:effectExtent l="57150" t="57150" r="46990" b="46990"/>
             <wp:wrapNone/>
-            <wp:docPr id="236" name="Image 236" descr="https://media.licdn.com/dms/image/C4E03AQHrA7mbdNR8JQ/profile-displayphoto-shrink_200_200/0?e=1541030400&amp;v=beta&amp;t=ylClQim5s3gG5ix2KAweIf9NYpb5rb5ZKDii2W-KDgk"/>
+            <wp:docPr id="236" name="Image 236" descr="https://media.licdn.com/dms/image/C4E03AQHrA7mbdNR8JQ/profile-displayphoto-shrink_200_200/0?e=1541030400&amp;v=beta&amp;t=ylClQim5s3gG5ix2KAweIf9NYpb5rb5ZKDii2W-KDgk">
+              <a:hlinkClick xmlns:a="http://schemas.openxmlformats.org/drawingml/2006/main" r:id="rId5"/>
+            </wp:docPr>
             <wp:cNvGraphicFramePr>
               <a:graphicFrameLocks xmlns:a="http://schemas.openxmlformats.org/drawingml/2006/main" noChangeAspect="1"/>
             </wp:cNvGraphicFramePr>
@@ -27,13 +29,15 @@
               <a:graphicData uri="http://schemas.openxmlformats.org/drawingml/2006/picture">
                 <pic:pic xmlns:pic="http://schemas.openxmlformats.org/drawingml/2006/picture">
                   <pic:nvPicPr>
-                    <pic:cNvPr id="0" name="Picture 6" descr="https://media.licdn.com/dms/image/C4E03AQHrA7mbdNR8JQ/profile-displayphoto-shrink_200_200/0?e=1541030400&amp;v=beta&amp;t=ylClQim5s3gG5ix2KAweIf9NYpb5rb5ZKDii2W-KDgk"/>
+                    <pic:cNvPr id="236" name="Image 236" descr="https://media.licdn.com/dms/image/C4E03AQHrA7mbdNR8JQ/profile-displayphoto-shrink_200_200/0?e=1541030400&amp;v=beta&amp;t=ylClQim5s3gG5ix2KAweIf9NYpb5rb5ZKDii2W-KDgk">
+                      <a:hlinkClick r:id="rId5"/>
+                    </pic:cNvPr>
                     <pic:cNvPicPr>
                       <a:picLocks noChangeAspect="1" noChangeArrowheads="1"/>
                     </pic:cNvPicPr>
                   </pic:nvPicPr>
                   <pic:blipFill>
-                    <a:blip r:embed="rId5">
+                    <a:blip r:embed="rId6">
                       <a:extLst>
                         <a:ext uri="{28A0092B-C50C-407E-A947-70E740481C1C}">
                           <a14:useLocalDpi xmlns:a14="http://schemas.microsoft.com/office/drawing/2010/main" val="0"/>
@@ -349,7 +353,7 @@
                           </pic:cNvPicPr>
                         </pic:nvPicPr>
                         <pic:blipFill>
-                          <a:blip r:embed="rId6" cstate="print">
+                          <a:blip r:embed="rId7" cstate="print">
                             <a:extLst>
                               <a:ext uri="{28A0092B-C50C-407E-A947-70E740481C1C}">
                                 <a14:useLocalDpi xmlns:a14="http://schemas.microsoft.com/office/drawing/2010/main" val="0"/>
@@ -383,7 +387,7 @@
                           </pic:cNvPicPr>
                         </pic:nvPicPr>
                         <pic:blipFill>
-                          <a:blip r:embed="rId7" cstate="print">
+                          <a:blip r:embed="rId8" cstate="print">
                             <a:extLst>
                               <a:ext uri="{28A0092B-C50C-407E-A947-70E740481C1C}">
                                 <a14:useLocalDpi xmlns:a14="http://schemas.microsoft.com/office/drawing/2010/main" val="0"/>
@@ -417,7 +421,7 @@
                           </pic:cNvPicPr>
                         </pic:nvPicPr>
                         <pic:blipFill>
-                          <a:blip r:embed="rId8" cstate="print">
+                          <a:blip r:embed="rId9" cstate="print">
                             <a:extLst>
                               <a:ext uri="{28A0092B-C50C-407E-A947-70E740481C1C}">
                                 <a14:useLocalDpi xmlns:a14="http://schemas.microsoft.com/office/drawing/2010/main" val="0"/>
@@ -619,13 +623,13 @@
                   <o:lock v:ext="edit" aspectratio="t"/>
                 </v:shapetype>
                 <v:shape id="Image 3" o:spid="_x0000_s1029" type="#_x0000_t75" alt="Afficher l'image d'origine" style="position:absolute;left:1063;top:637;width:2718;height:2794;visibility:visible;mso-wrap-style:square" o:gfxdata="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">
-                  <v:imagedata r:id="rId9" o:title="Afficher l'image d'origine"/>
+                  <v:imagedata r:id="rId10" o:title="Afficher l'image d'origine"/>
                 </v:shape>
                 <v:shape id="Image 4" o:spid="_x0000_s1030" type="#_x0000_t75" alt="Afficher l'image d'origine" style="position:absolute;left:1063;top:4253;width:2965;height:3048;visibility:visible;mso-wrap-style:square" o:gfxdata="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">
-                  <v:imagedata r:id="rId10" o:title="Afficher l'image d'origine"/>
+                  <v:imagedata r:id="rId11" o:title="Afficher l'image d'origine"/>
                 </v:shape>
                 <v:shape id="Image 5" o:spid="_x0000_s1031" type="#_x0000_t75" alt="icone Maison" style="position:absolute;left:1063;top:7974;width:2857;height:2857;visibility:visible;mso-wrap-style:square" o:gfxdata="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">
-                  <v:imagedata r:id="rId11" o:title="icone Maison"/>
+                  <v:imagedata r:id="rId12" o:title="icone Maison"/>
                 </v:shape>
                 <v:shape id="_x0000_s1032" type="#_x0000_t202" style="position:absolute;left:3934;top:637;width:16656;height:3861;visibility:visible;mso-wrap-style:square;v-text-anchor:top" o:gfxdata="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" stroked="f">
                   <v:textbox style="mso-fit-shape-to-text:t">
@@ -745,7 +749,7 @@
                           </pic:cNvPicPr>
                         </pic:nvPicPr>
                         <pic:blipFill>
-                          <a:blip r:embed="rId12" cstate="print">
+                          <a:blip r:embed="rId13" cstate="print">
                             <a:duotone>
                               <a:schemeClr val="accent1">
                                 <a:shade val="45000"/>
@@ -926,7 +930,7 @@
             <w:pict>
               <v:group w14:anchorId="57577D01" id="Groupe 32" o:spid="_x0000_s1035" style="position:absolute;margin-left:268.2pt;margin-top:133.95pt;width:231.05pt;height:33pt;z-index:251638784;mso-position-vertical-relative:page;mso-width-relative:margin" coordorigin="464" coordsize="29348,4191" o:gfxdata="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">
                 <v:shape id="Image 15" o:spid="_x0000_s1036" type="#_x0000_t75" alt="Afficher l'image d'origine" style="position:absolute;left:464;width:4191;height:4191;visibility:visible;mso-wrap-style:square" o:gfxdata="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">
-                  <v:imagedata r:id="rId13" o:title="Afficher l'image d'origine" recolortarget="#1b456c [1444]"/>
+                  <v:imagedata r:id="rId14" o:title="Afficher l'image d'origine" recolortarget="#1b456c [1444]"/>
                 </v:shape>
                 <v:group id="Groupe 18" o:spid="_x0000_s1037" style="position:absolute;left:5089;top:285;width:24724;height:3706" coordorigin="5756,285" coordsize="24723,3705" o:gfxdata="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">
                   <v:shape id="_x0000_s1038" type="#_x0000_t202" style="position:absolute;left:5842;top:381;width:21971;height:3238;visibility:visible;mso-wrap-style:square;v-text-anchor:middle" o:gfxdata="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" stroked="f">
@@ -1025,7 +1029,7 @@
                     </pic:cNvPicPr>
                   </pic:nvPicPr>
                   <pic:blipFill>
-                    <a:blip r:embed="rId14" cstate="print">
+                    <a:blip r:embed="rId15" cstate="print">
                       <a:duotone>
                         <a:schemeClr val="accent1">
                           <a:shade val="45000"/>
@@ -1297,7 +1301,7 @@
           <w:noProof/>
         </w:rPr>
         <w:drawing>
-          <wp:anchor distT="0" distB="0" distL="114300" distR="114300" simplePos="0" relativeHeight="251859968" behindDoc="0" locked="0" layoutInCell="1" allowOverlap="1" wp14:anchorId="5A72AA68" wp14:editId="21ADAB9C">
+          <wp:anchor distT="0" distB="0" distL="114300" distR="114300" simplePos="0" relativeHeight="251859968" behindDoc="0" locked="0" layoutInCell="1" allowOverlap="1" wp14:anchorId="5A72AA68" wp14:editId="07AB760E">
             <wp:simplePos x="0" y="0"/>
             <wp:positionH relativeFrom="rightMargin">
               <wp:posOffset>-27305</wp:posOffset>
@@ -1308,7 +1312,9 @@
             <wp:extent cx="609003" cy="733927"/>
             <wp:effectExtent l="0" t="0" r="635" b="9525"/>
             <wp:wrapNone/>
-            <wp:docPr id="1" name="Image 1"/>
+            <wp:docPr id="1" name="Image 1">
+              <a:hlinkClick xmlns:a="http://schemas.openxmlformats.org/drawingml/2006/main" r:id="rId16"/>
+            </wp:docPr>
             <wp:cNvGraphicFramePr>
               <a:graphicFrameLocks xmlns:a="http://schemas.openxmlformats.org/drawingml/2006/main" noChangeAspect="1"/>
             </wp:cNvGraphicFramePr>
@@ -1316,11 +1322,13 @@
               <a:graphicData uri="http://schemas.openxmlformats.org/drawingml/2006/picture">
                 <pic:pic xmlns:pic="http://schemas.openxmlformats.org/drawingml/2006/picture">
                   <pic:nvPicPr>
-                    <pic:cNvPr id="1" name=""/>
+                    <pic:cNvPr id="1" name="Image 1">
+                      <a:hlinkClick r:id="rId16"/>
+                    </pic:cNvPr>
                     <pic:cNvPicPr/>
                   </pic:nvPicPr>
                   <pic:blipFill rotWithShape="1">
-                    <a:blip r:embed="rId15" cstate="print">
+                    <a:blip r:embed="rId17" cstate="print">
                       <a:extLst>
                         <a:ext uri="{28A0092B-C50C-407E-A947-70E740481C1C}">
                           <a14:useLocalDpi xmlns:a14="http://schemas.microsoft.com/office/drawing/2010/main" val="0"/>
@@ -1691,7 +1699,7 @@
           <w:noProof/>
         </w:rPr>
         <w:drawing>
-          <wp:anchor distT="0" distB="0" distL="114300" distR="114300" simplePos="0" relativeHeight="251863040" behindDoc="0" locked="0" layoutInCell="1" allowOverlap="1" wp14:anchorId="03831878" wp14:editId="41218FFA">
+          <wp:anchor distT="0" distB="0" distL="114300" distR="114300" simplePos="0" relativeHeight="251863040" behindDoc="0" locked="0" layoutInCell="1" allowOverlap="1" wp14:anchorId="03831878" wp14:editId="638886E2">
             <wp:simplePos x="0" y="0"/>
             <wp:positionH relativeFrom="rightMargin">
               <wp:posOffset>-557208</wp:posOffset>
@@ -1702,7 +1710,9 @@
             <wp:extent cx="1173480" cy="633730"/>
             <wp:effectExtent l="0" t="0" r="7620" b="0"/>
             <wp:wrapNone/>
-            <wp:docPr id="38" name="Image 38"/>
+            <wp:docPr id="38" name="Image 38">
+              <a:hlinkClick xmlns:a="http://schemas.openxmlformats.org/drawingml/2006/main" r:id="rId18"/>
+            </wp:docPr>
             <wp:cNvGraphicFramePr>
               <a:graphicFrameLocks xmlns:a="http://schemas.openxmlformats.org/drawingml/2006/main" noChangeAspect="1"/>
             </wp:cNvGraphicFramePr>
@@ -1710,13 +1720,15 @@
               <a:graphicData uri="http://schemas.openxmlformats.org/drawingml/2006/picture">
                 <pic:pic xmlns:pic="http://schemas.openxmlformats.org/drawingml/2006/picture">
                   <pic:nvPicPr>
-                    <pic:cNvPr id="0" name="Picture 25"/>
+                    <pic:cNvPr id="38" name="Image 38">
+                      <a:hlinkClick r:id="rId18"/>
+                    </pic:cNvPr>
                     <pic:cNvPicPr>
                       <a:picLocks noChangeAspect="1" noChangeArrowheads="1"/>
                     </pic:cNvPicPr>
                   </pic:nvPicPr>
                   <pic:blipFill>
-                    <a:blip r:embed="rId16" cstate="print">
+                    <a:blip r:embed="rId19" cstate="print">
                       <a:extLst>
                         <a:ext uri="{28A0092B-C50C-407E-A947-70E740481C1C}">
                           <a14:useLocalDpi xmlns:a14="http://schemas.microsoft.com/office/drawing/2010/main" val="0"/>
@@ -2349,7 +2361,7 @@
           <w:noProof/>
         </w:rPr>
         <w:drawing>
-          <wp:anchor distT="0" distB="0" distL="114300" distR="114300" simplePos="0" relativeHeight="251864064" behindDoc="0" locked="0" layoutInCell="1" allowOverlap="1" wp14:anchorId="1A11A492" wp14:editId="2217B872">
+          <wp:anchor distT="0" distB="0" distL="114300" distR="114300" simplePos="0" relativeHeight="251864064" behindDoc="0" locked="0" layoutInCell="1" allowOverlap="1" wp14:anchorId="1A11A492" wp14:editId="7430EFAF">
             <wp:simplePos x="0" y="0"/>
             <wp:positionH relativeFrom="column">
               <wp:posOffset>5363210</wp:posOffset>
@@ -2360,7 +2372,9 @@
             <wp:extent cx="975360" cy="832485"/>
             <wp:effectExtent l="0" t="0" r="0" b="5715"/>
             <wp:wrapNone/>
-            <wp:docPr id="201" name="Picture 201" descr="A picture containing text, computer&#10;&#10;Description automatically generated"/>
+            <wp:docPr id="201" name="Picture 201" descr="A picture containing text, computer&#10;&#10;Description automatically generated">
+              <a:hlinkClick xmlns:a="http://schemas.openxmlformats.org/drawingml/2006/main" r:id="rId20"/>
+            </wp:docPr>
             <wp:cNvGraphicFramePr>
               <a:graphicFrameLocks xmlns:a="http://schemas.openxmlformats.org/drawingml/2006/main" noChangeAspect="1"/>
             </wp:cNvGraphicFramePr>
@@ -2368,11 +2382,13 @@
               <a:graphicData uri="http://schemas.openxmlformats.org/drawingml/2006/picture">
                 <pic:pic xmlns:pic="http://schemas.openxmlformats.org/drawingml/2006/picture">
                   <pic:nvPicPr>
-                    <pic:cNvPr id="201" name="Picture 201" descr="A picture containing text, computer&#10;&#10;Description automatically generated"/>
+                    <pic:cNvPr id="201" name="Picture 201" descr="A picture containing text, computer&#10;&#10;Description automatically generated">
+                      <a:hlinkClick r:id="rId20"/>
+                    </pic:cNvPr>
                     <pic:cNvPicPr/>
                   </pic:nvPicPr>
                   <pic:blipFill rotWithShape="1">
-                    <a:blip r:embed="rId17" cstate="print">
+                    <a:blip r:embed="rId21" cstate="print">
                       <a:extLst>
                         <a:ext uri="{28A0092B-C50C-407E-A947-70E740481C1C}">
                           <a14:useLocalDpi xmlns:a14="http://schemas.microsoft.com/office/drawing/2010/main" val="0"/>
@@ -2731,7 +2747,7 @@
         <mc:AlternateContent>
           <mc:Choice Requires="wpg">
             <w:drawing>
-              <wp:anchor distT="0" distB="0" distL="114300" distR="114300" simplePos="0" relativeHeight="251877376" behindDoc="0" locked="0" layoutInCell="1" allowOverlap="1" wp14:anchorId="537D8812" wp14:editId="0E8FD2EE">
+              <wp:anchor distT="0" distB="0" distL="114300" distR="114300" simplePos="0" relativeHeight="251877376" behindDoc="0" locked="0" layoutInCell="1" allowOverlap="1" wp14:anchorId="537D8812" wp14:editId="737786E6">
                 <wp:simplePos x="0" y="0"/>
                 <wp:positionH relativeFrom="column">
                   <wp:posOffset>2812396</wp:posOffset>
@@ -2890,13 +2906,15 @@
                       </wps:wsp>
                       <pic:pic xmlns:pic="http://schemas.openxmlformats.org/drawingml/2006/picture">
                         <pic:nvPicPr>
-                          <pic:cNvPr id="258" name="Picture 258" descr="A picture containing text, keyboard, electronics, person&#10;&#10;Description automatically generated"/>
+                          <pic:cNvPr id="258" name="Picture 258" descr="A picture containing text, keyboard, electronics, person&#10;&#10;Description automatically generated">
+                            <a:hlinkClick r:id="rId22"/>
+                          </pic:cNvPr>
                           <pic:cNvPicPr>
                             <a:picLocks noChangeAspect="1"/>
                           </pic:cNvPicPr>
                         </pic:nvPicPr>
                         <pic:blipFill>
-                          <a:blip r:embed="rId18">
+                          <a:blip r:embed="rId23">
                             <a:extLst>
                               <a:ext uri="{28A0092B-C50C-407E-A947-70E740481C1C}">
                                 <a14:useLocalDpi xmlns:a14="http://schemas.microsoft.com/office/drawing/2010/main" val="0"/>
@@ -2989,7 +3007,7 @@
           </mc:Choice>
           <mc:Fallback>
             <w:pict>
-              <v:group w14:anchorId="537D8812" id="Group 16" o:spid="_x0000_s1051" style="position:absolute;margin-left:221.45pt;margin-top:13.9pt;width:142.1pt;height:84pt;z-index:251877376;mso-width-relative:margin" coordorigin="-2456" coordsize="18049,10666" o:gfxdata="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">
+              <v:group w14:anchorId="537D8812" id="Group 16" o:spid="_x0000_s1051" style="position:absolute;margin-left:221.45pt;margin-top:13.9pt;width:142.1pt;height:84pt;z-index:251877376;mso-width-relative:margin" coordorigin="-2456" coordsize="18049,10666" o:gfxdata="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">
                 <v:shape id="_x0000_s1052" type="#_x0000_t202" style="position:absolute;left:-2456;top:681;width:11190;height:5207;visibility:visible;mso-wrap-style:square;v-text-anchor:top" o:gfxdata="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" filled="f" stroked="f">
                   <v:textbox>
                     <w:txbxContent>
@@ -3099,8 +3117,9 @@
                     </w:txbxContent>
                   </v:textbox>
                 </v:shape>
-                <v:shape id="Picture 258" o:spid="_x0000_s1053" type="#_x0000_t75" alt="A picture containing text, keyboard, electronics, person&#10;&#10;Description automatically generated" style="position:absolute;left:9007;width:6477;height:6096;visibility:visible;mso-wrap-style:square" o:gfxdata="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">
-                  <v:imagedata r:id="rId19" o:title="A picture containing text, keyboard, electronics, person&#10;&#10;Description automatically generated"/>
+                <v:shape id="Picture 258" o:spid="_x0000_s1053" type="#_x0000_t75" alt="A picture containing text, keyboard, electronics, person&#10;&#10;Description automatically generated" href="https://github.com/Vrixyz" style="position:absolute;left:9007;width:6477;height:6096;visibility:visible;mso-wrap-style:square" o:gfxdata="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" o:button="t">
+                  <v:fill o:detectmouseclick="t"/>
+                  <v:imagedata r:id="rId24" o:title="A picture containing text, keyboard, electronics, person&#10;&#10;Description automatically generated"/>
                 </v:shape>
                 <v:shape id="_x0000_s1054" type="#_x0000_t202" style="position:absolute;left:8734;top:5459;width:6858;height:5207;visibility:visible;mso-wrap-style:square;v-text-anchor:top" o:gfxdata="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" filled="f" stroked="f">
                   <v:textbox>
@@ -3151,7 +3170,7 @@
         <mc:AlternateContent>
           <mc:Choice Requires="wpg">
             <w:drawing>
-              <wp:anchor distT="0" distB="0" distL="114300" distR="114300" simplePos="0" relativeHeight="251881472" behindDoc="0" locked="0" layoutInCell="1" allowOverlap="1" wp14:anchorId="4E6C1E87" wp14:editId="3DDD272F">
+              <wp:anchor distT="0" distB="0" distL="114300" distR="114300" simplePos="0" relativeHeight="251881472" behindDoc="0" locked="0" layoutInCell="1" allowOverlap="1" wp14:anchorId="4E6C1E87" wp14:editId="4B7F08FC">
                 <wp:simplePos x="0" y="0"/>
                 <wp:positionH relativeFrom="column">
                   <wp:posOffset>4603428</wp:posOffset>
@@ -3178,13 +3197,15 @@
                       </wpg:grpSpPr>
                       <pic:pic xmlns:pic="http://schemas.openxmlformats.org/drawingml/2006/picture">
                         <pic:nvPicPr>
-                          <pic:cNvPr id="10" name="Picture 10" descr="A picture containing text, sushi, vector graphics, fabric&#10;&#10;Description automatically generated"/>
+                          <pic:cNvPr id="10" name="Picture 10" descr="A picture containing text, sushi, vector graphics, fabric&#10;&#10;Description automatically generated">
+                            <a:hlinkClick r:id="rId25"/>
+                          </pic:cNvPr>
                           <pic:cNvPicPr>
                             <a:picLocks noChangeAspect="1"/>
                           </pic:cNvPicPr>
                         </pic:nvPicPr>
                         <pic:blipFill>
-                          <a:blip r:embed="rId20" cstate="print">
+                          <a:blip r:embed="rId26" cstate="print">
                             <a:extLst>
                               <a:ext uri="{28A0092B-C50C-407E-A947-70E740481C1C}">
                                 <a14:useLocalDpi xmlns:a14="http://schemas.microsoft.com/office/drawing/2010/main" val="0"/>
@@ -3299,9 +3320,10 @@
           </mc:Choice>
           <mc:Fallback>
             <w:pict>
-              <v:group w14:anchorId="4E6C1E87" id="Group 14" o:spid="_x0000_s1055" style="position:absolute;margin-left:362.45pt;margin-top:1.05pt;width:136.7pt;height:50.1pt;z-index:251881472;mso-width-relative:margin" coordorigin="-934" coordsize="17358,6362" o:gfxdata="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">
-                <v:shape id="Picture 10" o:spid="_x0000_s1056" type="#_x0000_t75" alt="A picture containing text, sushi, vector graphics, fabric&#10;&#10;Description automatically generated" style="position:absolute;left:9280;width:7144;height:6362;visibility:visible;mso-wrap-style:square" o:gfxdata="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">
-                  <v:imagedata r:id="rId21" o:title="A picture containing text, sushi, vector graphics, fabric&#10;&#10;Description automatically generated"/>
+              <v:group w14:anchorId="4E6C1E87" id="Group 14" o:spid="_x0000_s1055" style="position:absolute;margin-left:362.45pt;margin-top:1.05pt;width:136.7pt;height:50.1pt;z-index:251881472;mso-width-relative:margin" coordorigin="-934" coordsize="17358,6362" o:gfxdata="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">
+                <v:shape id="Picture 10" o:spid="_x0000_s1056" type="#_x0000_t75" alt="A picture containing text, sushi, vector graphics, fabric&#10;&#10;Description automatically generated" href="https://vrixyz.itch.io/whack-a-bevy" style="position:absolute;left:9280;width:7144;height:6362;visibility:visible;mso-wrap-style:square" o:gfxdata="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" o:button="t">
+                  <v:fill o:detectmouseclick="t"/>
+                  <v:imagedata r:id="rId27" o:title="A picture containing text, sushi, vector graphics, fabric&#10;&#10;Description automatically generated"/>
                 </v:shape>
                 <v:shape id="_x0000_s1057" type="#_x0000_t202" style="position:absolute;left:-934;top:682;width:10475;height:5207;visibility:visible;mso-wrap-style:square;v-text-anchor:top" o:gfxdata="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" filled="f" stroked="f">
                   <v:textbox>
@@ -9350,7 +9372,7 @@
                     </pic:cNvPicPr>
                   </pic:nvPicPr>
                   <pic:blipFill>
-                    <a:blip r:embed="rId22" cstate="print">
+                    <a:blip r:embed="rId28" cstate="print">
                       <a:duotone>
                         <a:schemeClr val="accent1">
                           <a:shade val="45000"/>
@@ -9539,7 +9561,7 @@
                           </pic:cNvPicPr>
                         </pic:nvPicPr>
                         <pic:blipFill>
-                          <a:blip r:embed="rId23" cstate="print">
+                          <a:blip r:embed="rId29" cstate="print">
                             <a:duotone>
                               <a:schemeClr val="accent1">
                                 <a:shade val="45000"/>
@@ -9615,7 +9637,7 @@
                   </v:line>
                 </v:group>
                 <v:shape id="Image 30" o:spid="_x0000_s1118" type="#_x0000_t75" alt="Afficher l'image d'origine" style="position:absolute;left:-318;width:6145;height:5353;visibility:visible;mso-wrap-style:square" o:gfxdata="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">
-                  <v:imagedata r:id="rId24" o:title="Afficher l'image d'origine" recolortarget="#1b456c [1444]"/>
+                  <v:imagedata r:id="rId30" o:title="Afficher l'image d'origine" recolortarget="#1b456c [1444]"/>
                 </v:shape>
                 <w10:wrap anchory="page"/>
               </v:group>
@@ -11252,7 +11274,7 @@
                                             </pic:cNvPicPr>
                                           </pic:nvPicPr>
                                           <pic:blipFill>
-                                            <a:blip r:embed="rId25">
+                                            <a:blip r:embed="rId31">
                                               <a:extLst>
                                                 <a:ext uri="{28A0092B-C50C-407E-A947-70E740481C1C}">
                                                   <a14:useLocalDpi xmlns:a14="http://schemas.microsoft.com/office/drawing/2010/main" val="0"/>
@@ -11415,7 +11437,7 @@
                                       </pic:cNvPicPr>
                                     </pic:nvPicPr>
                                     <pic:blipFill>
-                                      <a:blip r:embed="rId25">
+                                      <a:blip r:embed="rId31">
                                         <a:extLst>
                                           <a:ext uri="{28A0092B-C50C-407E-A947-70E740481C1C}">
                                             <a14:useLocalDpi xmlns:a14="http://schemas.microsoft.com/office/drawing/2010/main" val="0"/>
@@ -11576,7 +11598,7 @@
                     <pic:cNvPicPr/>
                   </pic:nvPicPr>
                   <pic:blipFill>
-                    <a:blip r:embed="rId26">
+                    <a:blip r:embed="rId32">
                       <a:duotone>
                         <a:schemeClr val="accent1">
                           <a:shade val="45000"/>
@@ -11660,7 +11682,7 @@
                     </pic:cNvPicPr>
                   </pic:nvPicPr>
                   <pic:blipFill>
-                    <a:blip r:embed="rId25" cstate="print">
+                    <a:blip r:embed="rId31" cstate="print">
                       <a:duotone>
                         <a:schemeClr val="accent1">
                           <a:shade val="45000"/>
@@ -11735,7 +11757,7 @@
                     </pic:cNvPicPr>
                   </pic:nvPicPr>
                   <pic:blipFill>
-                    <a:blip r:embed="rId27" cstate="print">
+                    <a:blip r:embed="rId33" cstate="print">
                       <a:duotone>
                         <a:schemeClr val="accent1">
                           <a:shade val="45000"/>
@@ -11818,7 +11840,7 @@
                     </pic:cNvPicPr>
                   </pic:nvPicPr>
                   <pic:blipFill>
-                    <a:blip r:embed="rId28" cstate="print">
+                    <a:blip r:embed="rId34" cstate="print">
                       <a:duotone>
                         <a:schemeClr val="accent1">
                           <a:shade val="45000"/>
@@ -12431,6 +12453,29 @@
       <w:contextualSpacing/>
     </w:pPr>
   </w:style>
+  <w:style w:type="character" w:styleId="Hyperlink">
+    <w:name w:val="Hyperlink"/>
+    <w:basedOn w:val="DefaultParagraphFont"/>
+    <w:uiPriority w:val="99"/>
+    <w:unhideWhenUsed/>
+    <w:rsid w:val="002144B6"/>
+    <w:rPr>
+      <w:color w:val="0563C1" w:themeColor="hyperlink"/>
+      <w:u w:val="single"/>
+    </w:rPr>
+  </w:style>
+  <w:style w:type="character" w:styleId="UnresolvedMention">
+    <w:name w:val="Unresolved Mention"/>
+    <w:basedOn w:val="DefaultParagraphFont"/>
+    <w:uiPriority w:val="99"/>
+    <w:semiHidden/>
+    <w:unhideWhenUsed/>
+    <w:rsid w:val="002144B6"/>
+    <w:rPr>
+      <w:color w:val="605E5C"/>
+      <w:shd w:val="clear" w:color="auto" w:fill="E1DFDD"/>
+    </w:rPr>
+  </w:style>
 </w:styles>
 </file>
 

</xml_diff>